<commit_message>
send archive with changes to moodle
</commit_message>
<xml_diff>
--- a/7term/ISM/8/Lab8_ISM.docx
+++ b/7term/ISM/8/Lab8_ISM.docx
@@ -653,22 +653,23 @@
     </w:p>
     <w:p>
       <w:pPr>
-        <w:pStyle w:val="Standard"/>
+        <w:pStyle w:val="Normal"/>
+        <w:widowControl/>
         <w:shd w:val="clear" w:color="auto" w:fill="FFFFFF"/>
         <w:tabs>
           <w:tab w:val="left" w:pos="426" w:leader="none"/>
         </w:tabs>
-        <w:jc w:val="right"/>
-        <w:rPr>
-          <w:rFonts w:ascii="Times New Roman" w:hAnsi="Times New Roman" w:cs="Times New Roman"/>
-          <w:sz w:val="28"/>
-          <w:szCs w:val="28"/>
-          <w:lang w:val="ru-RU"/>
-        </w:rPr>
-      </w:pPr>
-      <w:r>
-        <w:rPr>
-          <w:rFonts w:cs="Times New Roman" w:ascii="Times New Roman" w:hAnsi="Times New Roman"/>
+        <w:bidi w:val="0"/>
+        <w:ind w:left="6480" w:right="0" w:hanging="0"/>
+        <w:jc w:val="left"/>
+        <w:rPr>
+          <w:sz w:val="28"/>
+          <w:szCs w:val="28"/>
+          <w:lang w:val="ru-RU"/>
+        </w:rPr>
+      </w:pPr>
+      <w:r>
+        <w:rPr>
           <w:sz w:val="28"/>
           <w:szCs w:val="28"/>
           <w:lang w:val="ru-RU"/>
@@ -678,76 +679,74 @@
     </w:p>
     <w:p>
       <w:pPr>
-        <w:pStyle w:val="Standard"/>
-        <w:shd w:val="clear" w:color="auto" w:fill="FFFFFF"/>
-        <w:tabs>
-          <w:tab w:val="left" w:pos="426" w:leader="none"/>
-        </w:tabs>
-        <w:jc w:val="right"/>
+        <w:pStyle w:val="Normal"/>
+        <w:ind w:left="6480" w:right="0" w:hanging="0"/>
         <w:rPr/>
       </w:pPr>
       <w:r>
         <w:rPr>
-          <w:rFonts w:cs="Times New Roman" w:ascii="Times New Roman" w:hAnsi="Times New Roman"/>
-          <w:sz w:val="28"/>
-          <w:szCs w:val="28"/>
-          <w:lang w:val="ru-RU"/>
-        </w:rPr>
-        <w:t>Глотов А</w:t>
-      </w:r>
-      <w:r>
-        <w:rPr>
-          <w:rFonts w:cs="Times New Roman" w:ascii="Times New Roman" w:hAnsi="Times New Roman"/>
-          <w:sz w:val="28"/>
-          <w:szCs w:val="28"/>
-          <w:lang w:val="ru-RU"/>
-        </w:rPr>
-        <w:t>.А.</w:t>
-      </w:r>
-    </w:p>
-    <w:p>
-      <w:pPr>
-        <w:pStyle w:val="Standard"/>
-        <w:shd w:val="clear" w:color="auto" w:fill="FFFFFF"/>
-        <w:tabs>
-          <w:tab w:val="left" w:pos="426" w:leader="none"/>
-        </w:tabs>
-        <w:jc w:val="right"/>
-        <w:rPr>
-          <w:rFonts w:ascii="Times New Roman" w:hAnsi="Times New Roman" w:cs="Times New Roman"/>
-          <w:sz w:val="28"/>
-          <w:szCs w:val="28"/>
-          <w:lang w:val="ru-RU"/>
-        </w:rPr>
-      </w:pPr>
-      <w:r>
-        <w:rPr>
-          <w:rFonts w:cs="Times New Roman" w:ascii="Times New Roman" w:hAnsi="Times New Roman"/>
-          <w:sz w:val="28"/>
-          <w:szCs w:val="28"/>
-          <w:lang w:val="ru-RU"/>
-        </w:rPr>
-      </w:r>
-    </w:p>
-    <w:p>
-      <w:pPr>
-        <w:pStyle w:val="Standard"/>
-        <w:shd w:val="clear" w:color="auto" w:fill="FFFFFF"/>
-        <w:tabs>
-          <w:tab w:val="left" w:pos="426" w:leader="none"/>
-        </w:tabs>
-        <w:ind w:firstLine="708"/>
-        <w:jc w:val="right"/>
-        <w:rPr>
-          <w:rFonts w:ascii="Times New Roman" w:hAnsi="Times New Roman" w:cs="Times New Roman"/>
-          <w:sz w:val="28"/>
-          <w:szCs w:val="28"/>
-          <w:lang w:val="ru-RU"/>
-        </w:rPr>
-      </w:pPr>
-      <w:r>
-        <w:rPr>
-          <w:rFonts w:cs="Times New Roman" w:ascii="Times New Roman" w:hAnsi="Times New Roman"/>
+          <w:sz w:val="28"/>
+          <w:szCs w:val="28"/>
+          <w:lang w:val="ru-RU"/>
+        </w:rPr>
+        <w:t xml:space="preserve">Студент гр. </w:t>
+      </w:r>
+      <w:r>
+        <w:rPr>
+          <w:sz w:val="28"/>
+          <w:szCs w:val="28"/>
+          <w:lang w:val="ru-RU"/>
+        </w:rPr>
+        <w:t>7</w:t>
+      </w:r>
+      <w:r>
+        <w:rPr>
+          <w:sz w:val="28"/>
+          <w:szCs w:val="28"/>
+          <w:lang w:val="ru-RU"/>
+        </w:rPr>
+        <w:t>5350</w:t>
+      </w:r>
+      <w:r>
+        <w:rPr>
+          <w:sz w:val="28"/>
+          <w:szCs w:val="28"/>
+          <w:lang w:val="ru-RU"/>
+        </w:rPr>
+        <w:t>2</w:t>
+      </w:r>
+    </w:p>
+    <w:p>
+      <w:pPr>
+        <w:pStyle w:val="Normal"/>
+        <w:ind w:left="6480" w:right="0" w:hanging="0"/>
+        <w:rPr>
+          <w:sz w:val="28"/>
+          <w:szCs w:val="28"/>
+          <w:lang w:val="ru-RU"/>
+        </w:rPr>
+      </w:pPr>
+      <w:r>
+        <w:rPr>
+          <w:sz w:val="28"/>
+          <w:szCs w:val="28"/>
+          <w:lang w:val="ru-RU"/>
+        </w:rPr>
+        <w:t>Василюк В.И,</w:t>
+      </w:r>
+    </w:p>
+    <w:p>
+      <w:pPr>
+        <w:pStyle w:val="Normal"/>
+        <w:ind w:left="6480" w:right="0" w:hanging="0"/>
+        <w:rPr>
+          <w:sz w:val="28"/>
+          <w:szCs w:val="28"/>
+          <w:lang w:val="ru-RU"/>
+        </w:rPr>
+      </w:pPr>
+      <w:r>
+        <w:rPr>
           <w:sz w:val="28"/>
           <w:szCs w:val="28"/>
           <w:lang w:val="ru-RU"/>
@@ -757,39 +756,23 @@
     </w:p>
     <w:p>
       <w:pPr>
-        <w:pStyle w:val="Standard"/>
-        <w:shd w:val="clear" w:color="auto" w:fill="FFFFFF"/>
-        <w:tabs>
-          <w:tab w:val="left" w:pos="426" w:leader="none"/>
-        </w:tabs>
-        <w:ind w:firstLine="708"/>
-        <w:jc w:val="right"/>
-        <w:rPr>
-          <w:rFonts w:ascii="Times New Roman" w:hAnsi="Times New Roman" w:cs="Times New Roman"/>
-          <w:sz w:val="28"/>
-          <w:szCs w:val="28"/>
-          <w:lang w:val="ru-RU"/>
-        </w:rPr>
-      </w:pPr>
-      <w:r>
-        <w:rPr>
-          <w:rFonts w:cs="Times New Roman" w:ascii="Times New Roman" w:hAnsi="Times New Roman"/>
-          <w:sz w:val="28"/>
-          <w:szCs w:val="28"/>
-          <w:lang w:val="ru-RU"/>
-        </w:rPr>
-        <w:t xml:space="preserve">          </w:t>
-      </w:r>
-      <w:r>
-        <w:rPr>
-          <w:rFonts w:cs="Times New Roman" w:ascii="Times New Roman" w:hAnsi="Times New Roman"/>
-          <w:sz w:val="28"/>
-          <w:szCs w:val="28"/>
-          <w:lang w:val="ru-RU"/>
-        </w:rPr>
-        <w:tab/>
-        <w:tab/>
-        <w:t>Артемьев В.С.</w:t>
+        <w:pStyle w:val="Normal"/>
+        <w:ind w:left="6480" w:right="0" w:hanging="0"/>
+        <w:rPr>
+          <w:sz w:val="28"/>
+          <w:szCs w:val="28"/>
+          <w:lang w:val="ru-RU"/>
+        </w:rPr>
+      </w:pPr>
+      <w:bookmarkStart w:id="2" w:name="_GoBack1"/>
+      <w:bookmarkEnd w:id="2"/>
+      <w:r>
+        <w:rPr>
+          <w:sz w:val="28"/>
+          <w:szCs w:val="28"/>
+          <w:lang w:val="ru-RU"/>
+        </w:rPr>
+        <w:t>Протько М.И.</w:t>
       </w:r>
     </w:p>
     <w:p>
@@ -1117,35 +1100,37 @@
         </w:r>
         <w:r>
           <w:rPr>
-            <w:rStyle w:val="ListLabel160"/>
+            <w:rStyle w:val="ListLabel224"/>
           </w:rPr>
         </w:r>
         <w:r>
           <w:rPr>
-            <w:rStyle w:val="ListLabel160"/>
+            <w:rStyle w:val="ListLabel224"/>
           </w:rPr>
           <w:fldChar w:fldCharType="separate"/>
         </w:r>
-        <w:bookmarkStart w:id="2" w:name="__Fieldmark__27_374166958"/>
-        <w:bookmarkStart w:id="3" w:name="__Fieldmark__25_1595343979"/>
+        <w:bookmarkStart w:id="3" w:name="__Fieldmark__26_1207696205"/>
         <w:r>
           <w:rPr>
-            <w:rStyle w:val="ListLabel160"/>
+            <w:rStyle w:val="ListLabel224"/>
           </w:rPr>
         </w:r>
         <w:r>
           <w:rPr>
-            <w:rStyle w:val="ListLabel160"/>
+            <w:rStyle w:val="ListLabel224"/>
           </w:rPr>
         </w:r>
         <w:r>
           <w:rPr>
-            <w:rStyle w:val="ListLabel160"/>
+            <w:rStyle w:val="ListLabel224"/>
           </w:rPr>
           <w:fldChar w:fldCharType="end"/>
         </w:r>
-        <w:bookmarkEnd w:id="2"/>
+        <w:bookmarkStart w:id="4" w:name="__Fieldmark__25_1595343979"/>
+        <w:bookmarkStart w:id="5" w:name="__Fieldmark__27_374166958"/>
         <w:bookmarkEnd w:id="3"/>
+        <w:bookmarkEnd w:id="4"/>
+        <w:bookmarkEnd w:id="5"/>
         <w:r>
           <w:rPr>
             <w:rStyle w:val="InternetLink"/>
@@ -1249,35 +1234,69 @@
         </w:r>
         <w:r>
           <w:rPr>
-            <w:rStyle w:val="ListLabel160"/>
+            <w:rStyle w:val="ListLabel224"/>
           </w:rPr>
         </w:r>
         <w:r>
           <w:rPr>
-            <w:rStyle w:val="ListLabel160"/>
+            <w:rStyle w:val="ListLabel224"/>
           </w:rPr>
           <w:fldChar w:fldCharType="separate"/>
         </w:r>
-        <w:bookmarkStart w:id="4" w:name="__Fieldmark__39_374166958"/>
-        <w:bookmarkStart w:id="5" w:name="__Fieldmark__38_1595343979"/>
+        <w:bookmarkStart w:id="6" w:name="__Fieldmark__43_1207696205"/>
         <w:r>
           <w:rPr>
-            <w:rStyle w:val="ListLabel160"/>
+            <w:rStyle w:val="ListLabel224"/>
           </w:rPr>
         </w:r>
         <w:r>
           <w:rPr>
-            <w:rStyle w:val="ListLabel160"/>
+            <w:rStyle w:val="ListLabel224"/>
           </w:rPr>
         </w:r>
         <w:r>
           <w:rPr>
-            <w:rStyle w:val="ListLabel160"/>
+            <w:rStyle w:val="ListLabel224"/>
           </w:rPr>
           <w:fldChar w:fldCharType="end"/>
         </w:r>
-        <w:bookmarkEnd w:id="4"/>
-        <w:bookmarkEnd w:id="5"/>
+        <w:r>
+          <w:fldChar w:fldCharType="begin"/>
+        </w:r>
+        <w:r>
+          <w:rPr>
+            <w:rStyle w:val="ListLabel224"/>
+          </w:rPr>
+        </w:r>
+        <w:r>
+          <w:rPr>
+            <w:rStyle w:val="ListLabel224"/>
+          </w:rPr>
+          <w:fldChar w:fldCharType="separate"/>
+        </w:r>
+        <w:bookmarkStart w:id="7" w:name="__Fieldmark__52_1207696205"/>
+        <w:bookmarkStart w:id="8" w:name="__Fieldmark__38_1595343979"/>
+        <w:bookmarkStart w:id="9" w:name="__Fieldmark__39_374166958"/>
+        <w:bookmarkEnd w:id="6"/>
+        <w:bookmarkEnd w:id="8"/>
+        <w:bookmarkEnd w:id="9"/>
+        <w:r>
+          <w:rPr>
+            <w:rStyle w:val="ListLabel224"/>
+          </w:rPr>
+        </w:r>
+        <w:r>
+          <w:rPr>
+            <w:rStyle w:val="ListLabel224"/>
+          </w:rPr>
+        </w:r>
+        <w:r>
+          <w:rPr>
+            <w:rStyle w:val="ListLabel224"/>
+          </w:rPr>
+          <w:fldChar w:fldCharType="end"/>
+        </w:r>
+        <w:bookmarkEnd w:id="7"/>
         <w:r>
           <w:rPr>
             <w:webHidden/>
@@ -1373,35 +1392,69 @@
         </w:r>
         <w:r>
           <w:rPr>
-            <w:rStyle w:val="ListLabel161"/>
+            <w:rStyle w:val="ListLabel225"/>
           </w:rPr>
         </w:r>
         <w:r>
           <w:rPr>
-            <w:rStyle w:val="ListLabel161"/>
+            <w:rStyle w:val="ListLabel225"/>
           </w:rPr>
           <w:fldChar w:fldCharType="separate"/>
         </w:r>
-        <w:bookmarkStart w:id="6" w:name="__Fieldmark__49_374166958"/>
-        <w:bookmarkStart w:id="7" w:name="__Fieldmark__49_1595343979"/>
+        <w:bookmarkStart w:id="10" w:name="__Fieldmark__60_1207696205"/>
         <w:r>
           <w:rPr>
-            <w:rStyle w:val="ListLabel161"/>
+            <w:rStyle w:val="ListLabel225"/>
           </w:rPr>
         </w:r>
         <w:r>
           <w:rPr>
-            <w:rStyle w:val="ListLabel161"/>
+            <w:rStyle w:val="ListLabel225"/>
           </w:rPr>
         </w:r>
         <w:r>
           <w:rPr>
-            <w:rStyle w:val="ListLabel161"/>
+            <w:rStyle w:val="ListLabel225"/>
           </w:rPr>
           <w:fldChar w:fldCharType="end"/>
         </w:r>
-        <w:bookmarkEnd w:id="6"/>
-        <w:bookmarkEnd w:id="7"/>
+        <w:r>
+          <w:fldChar w:fldCharType="begin"/>
+        </w:r>
+        <w:r>
+          <w:rPr>
+            <w:rStyle w:val="ListLabel225"/>
+          </w:rPr>
+        </w:r>
+        <w:r>
+          <w:rPr>
+            <w:rStyle w:val="ListLabel225"/>
+          </w:rPr>
+          <w:fldChar w:fldCharType="separate"/>
+        </w:r>
+        <w:bookmarkStart w:id="11" w:name="__Fieldmark__49_1595343979"/>
+        <w:bookmarkStart w:id="12" w:name="__Fieldmark__49_374166958"/>
+        <w:bookmarkStart w:id="13" w:name="__Fieldmark__69_1207696205"/>
+        <w:bookmarkEnd w:id="10"/>
+        <w:bookmarkEnd w:id="11"/>
+        <w:bookmarkEnd w:id="12"/>
+        <w:r>
+          <w:rPr>
+            <w:rStyle w:val="ListLabel225"/>
+          </w:rPr>
+        </w:r>
+        <w:r>
+          <w:rPr>
+            <w:rStyle w:val="ListLabel225"/>
+          </w:rPr>
+        </w:r>
+        <w:r>
+          <w:rPr>
+            <w:rStyle w:val="ListLabel225"/>
+          </w:rPr>
+          <w:fldChar w:fldCharType="end"/>
+        </w:r>
+        <w:bookmarkEnd w:id="13"/>
         <w:r>
           <w:rPr>
             <w:webHidden/>
@@ -1487,35 +1540,37 @@
         </w:r>
         <w:r>
           <w:rPr>
-            <w:rStyle w:val="ListLabel161"/>
+            <w:rStyle w:val="ListLabel225"/>
           </w:rPr>
         </w:r>
         <w:r>
           <w:rPr>
-            <w:rStyle w:val="ListLabel161"/>
+            <w:rStyle w:val="ListLabel225"/>
           </w:rPr>
           <w:fldChar w:fldCharType="separate"/>
         </w:r>
-        <w:bookmarkStart w:id="8" w:name="__Fieldmark__58_374166958"/>
-        <w:bookmarkStart w:id="9" w:name="__Fieldmark__59_1595343979"/>
+        <w:bookmarkStart w:id="14" w:name="__Fieldmark__76_1207696205"/>
         <w:r>
           <w:rPr>
-            <w:rStyle w:val="ListLabel161"/>
+            <w:rStyle w:val="ListLabel225"/>
           </w:rPr>
         </w:r>
         <w:r>
           <w:rPr>
-            <w:rStyle w:val="ListLabel161"/>
+            <w:rStyle w:val="ListLabel225"/>
           </w:rPr>
         </w:r>
         <w:r>
           <w:rPr>
-            <w:rStyle w:val="ListLabel161"/>
+            <w:rStyle w:val="ListLabel225"/>
           </w:rPr>
           <w:fldChar w:fldCharType="end"/>
         </w:r>
-        <w:bookmarkEnd w:id="8"/>
-        <w:bookmarkEnd w:id="9"/>
+        <w:bookmarkStart w:id="15" w:name="__Fieldmark__59_1595343979"/>
+        <w:bookmarkStart w:id="16" w:name="__Fieldmark__58_374166958"/>
+        <w:bookmarkEnd w:id="14"/>
+        <w:bookmarkEnd w:id="15"/>
+        <w:bookmarkEnd w:id="16"/>
         <w:r>
           <w:rPr>
             <w:rStyle w:val="InternetLink"/>
@@ -1556,35 +1611,37 @@
         </w:r>
         <w:r>
           <w:rPr>
-            <w:rStyle w:val="ListLabel161"/>
+            <w:rStyle w:val="ListLabel225"/>
           </w:rPr>
         </w:r>
         <w:r>
           <w:rPr>
-            <w:rStyle w:val="ListLabel161"/>
+            <w:rStyle w:val="ListLabel225"/>
           </w:rPr>
           <w:fldChar w:fldCharType="separate"/>
         </w:r>
-        <w:bookmarkStart w:id="10" w:name="__Fieldmark__64_374166958"/>
-        <w:bookmarkStart w:id="11" w:name="__Fieldmark__66_1595343979"/>
+        <w:bookmarkStart w:id="17" w:name="__Fieldmark__87_1207696205"/>
         <w:r>
           <w:rPr>
-            <w:rStyle w:val="ListLabel161"/>
+            <w:rStyle w:val="ListLabel225"/>
           </w:rPr>
         </w:r>
         <w:r>
           <w:rPr>
-            <w:rStyle w:val="ListLabel161"/>
+            <w:rStyle w:val="ListLabel225"/>
           </w:rPr>
         </w:r>
         <w:r>
           <w:rPr>
-            <w:rStyle w:val="ListLabel161"/>
+            <w:rStyle w:val="ListLabel225"/>
           </w:rPr>
           <w:fldChar w:fldCharType="end"/>
         </w:r>
-        <w:bookmarkEnd w:id="10"/>
-        <w:bookmarkEnd w:id="11"/>
+        <w:bookmarkStart w:id="18" w:name="__Fieldmark__66_1595343979"/>
+        <w:bookmarkStart w:id="19" w:name="__Fieldmark__64_374166958"/>
+        <w:bookmarkEnd w:id="17"/>
+        <w:bookmarkEnd w:id="18"/>
+        <w:bookmarkEnd w:id="19"/>
         <w:r>
           <w:rPr>
             <w:rStyle w:val="InternetLink"/>
@@ -1625,35 +1682,69 @@
         </w:r>
         <w:r>
           <w:rPr>
-            <w:rStyle w:val="ListLabel161"/>
+            <w:rStyle w:val="ListLabel225"/>
           </w:rPr>
         </w:r>
         <w:r>
           <w:rPr>
-            <w:rStyle w:val="ListLabel161"/>
+            <w:rStyle w:val="ListLabel225"/>
           </w:rPr>
           <w:fldChar w:fldCharType="separate"/>
         </w:r>
-        <w:bookmarkStart w:id="12" w:name="__Fieldmark__70_374166958"/>
-        <w:bookmarkStart w:id="13" w:name="__Fieldmark__73_1595343979"/>
+        <w:bookmarkStart w:id="20" w:name="__Fieldmark__98_1207696205"/>
         <w:r>
           <w:rPr>
-            <w:rStyle w:val="ListLabel161"/>
+            <w:rStyle w:val="ListLabel225"/>
           </w:rPr>
         </w:r>
         <w:r>
           <w:rPr>
-            <w:rStyle w:val="ListLabel161"/>
+            <w:rStyle w:val="ListLabel225"/>
           </w:rPr>
         </w:r>
         <w:r>
           <w:rPr>
-            <w:rStyle w:val="ListLabel161"/>
+            <w:rStyle w:val="ListLabel225"/>
           </w:rPr>
           <w:fldChar w:fldCharType="end"/>
         </w:r>
-        <w:bookmarkEnd w:id="12"/>
-        <w:bookmarkEnd w:id="13"/>
+        <w:r>
+          <w:fldChar w:fldCharType="begin"/>
+        </w:r>
+        <w:r>
+          <w:rPr>
+            <w:rStyle w:val="ListLabel225"/>
+          </w:rPr>
+        </w:r>
+        <w:r>
+          <w:rPr>
+            <w:rStyle w:val="ListLabel225"/>
+          </w:rPr>
+          <w:fldChar w:fldCharType="separate"/>
+        </w:r>
+        <w:bookmarkStart w:id="21" w:name="__Fieldmark__107_1207696205"/>
+        <w:bookmarkStart w:id="22" w:name="__Fieldmark__73_1595343979"/>
+        <w:bookmarkStart w:id="23" w:name="__Fieldmark__70_374166958"/>
+        <w:bookmarkEnd w:id="20"/>
+        <w:bookmarkEnd w:id="22"/>
+        <w:bookmarkEnd w:id="23"/>
+        <w:r>
+          <w:rPr>
+            <w:rStyle w:val="ListLabel225"/>
+          </w:rPr>
+        </w:r>
+        <w:r>
+          <w:rPr>
+            <w:rStyle w:val="ListLabel225"/>
+          </w:rPr>
+        </w:r>
+        <w:r>
+          <w:rPr>
+            <w:rStyle w:val="ListLabel225"/>
+          </w:rPr>
+          <w:fldChar w:fldCharType="end"/>
+        </w:r>
+        <w:bookmarkEnd w:id="21"/>
         <w:r>
           <w:rPr>
             <w:webHidden/>
@@ -3330,29 +3421,20 @@
         </w:rPr>
         <w:t>бенедиктинского монастыря Св. Мартина в Шпонгейме</w:t>
       </w:r>
-      <w:r>
-        <w:fldChar w:fldCharType="begin"/>
-      </w:r>
-      <w:r>
-        <w:rPr>
-          <w:rStyle w:val="InternetLink"/>
-          <w:vertAlign w:val="superscript"/>
-          <w:sz w:val="28"/>
-          <w:u w:val="none"/>
-          <w:szCs w:val="28"/>
-        </w:rPr>
-        <w:instrText> HYPERLINK "https://de.wikipedia.org/wiki/Sponheim" \l "Das_Kloster" \n de:Sponheim</w:instrText>
-      </w:r>
-      <w:r>
-        <w:rPr>
-          <w:rStyle w:val="InternetLink"/>
-          <w:vertAlign w:val="superscript"/>
-          <w:sz w:val="28"/>
-          <w:u w:val="none"/>
-          <w:szCs w:val="28"/>
-        </w:rPr>
-        <w:fldChar w:fldCharType="separate"/>
-      </w:r>
+      <w:hyperlink r:id="rId5">
+        <w:r>
+          <w:rPr>
+            <w:rStyle w:val="InternetLink"/>
+            <w:color w:val="663366"/>
+            <w:sz w:val="28"/>
+            <w:szCs w:val="28"/>
+            <w:u w:val="none"/>
+            <w:vertAlign w:val="superscript"/>
+            <w:lang w:val="ru-RU"/>
+          </w:rPr>
+          <w:t>[</w:t>
+        </w:r>
+      </w:hyperlink>
       <w:r>
         <w:rPr>
           <w:rStyle w:val="InternetLink"/>
@@ -3361,19 +3443,8 @@
           <w:szCs w:val="28"/>
           <w:u w:val="none"/>
           <w:vertAlign w:val="superscript"/>
-          <w:lang w:val="ru-RU"/>
-        </w:rPr>
-        <w:t>[</w:t>
-      </w:r>
-      <w:r>
-        <w:rPr>
-          <w:rStyle w:val="InternetLink"/>
-          <w:vertAlign w:val="superscript"/>
-          <w:sz w:val="28"/>
-          <w:u w:val="none"/>
-          <w:szCs w:val="28"/>
-        </w:rPr>
-        <w:fldChar w:fldCharType="end"/>
+        </w:rPr>
+        <w:t>de</w:t>
       </w:r>
       <w:r>
         <w:rPr>
@@ -3383,17 +3454,6 @@
           <w:szCs w:val="28"/>
           <w:u w:val="none"/>
           <w:vertAlign w:val="superscript"/>
-        </w:rPr>
-        <w:t>de</w:t>
-      </w:r>
-      <w:r>
-        <w:rPr>
-          <w:rStyle w:val="InternetLink"/>
-          <w:color w:val="663366"/>
-          <w:sz w:val="28"/>
-          <w:szCs w:val="28"/>
-          <w:u w:val="none"/>
-          <w:vertAlign w:val="superscript"/>
           <w:lang w:val="ru-RU"/>
         </w:rPr>
         <w:t>]</w:t>
@@ -3406,7 +3466,7 @@
         </w:rPr>
         <w:t> </w:t>
       </w:r>
-      <w:hyperlink r:id="rId5" w:tgtFrame="Тритемий, Иоганн">
+      <w:hyperlink r:id="rId6" w:tgtFrame="Тритемий, Иоганн">
         <w:r>
           <w:rPr>
             <w:rStyle w:val="InternetLink"/>
@@ -3436,7 +3496,7 @@
         </w:rPr>
         <w:t>в своем трактате «Стеганография» (</w:t>
       </w:r>
-      <w:hyperlink r:id="rId6" w:tgtFrame="Латинский язык">
+      <w:hyperlink r:id="rId7" w:tgtFrame="Латинский язык">
         <w:r>
           <w:rPr>
             <w:rStyle w:val="InternetLink"/>
@@ -3502,7 +3562,7 @@
         </w:rPr>
         <w:t> </w:t>
       </w:r>
-      <w:hyperlink r:id="rId7" w:tgtFrame="Криптография">
+      <w:hyperlink r:id="rId8" w:tgtFrame="Криптография">
         <w:r>
           <w:rPr>
             <w:rStyle w:val="InternetLink"/>
@@ -3532,7 +3592,7 @@
         </w:rPr>
         <w:t> </w:t>
       </w:r>
-      <w:hyperlink r:id="rId8" w:tgtFrame="Судоку">
+      <w:hyperlink r:id="rId9" w:tgtFrame="Судоку">
         <w:r>
           <w:rPr>
             <w:rStyle w:val="InternetLink"/>
@@ -3646,7 +3706,7 @@
         <w:pStyle w:val="Normal"/>
         <w:numPr>
           <w:ilvl w:val="0"/>
-          <w:numId w:val="1"/>
+          <w:numId w:val="2"/>
         </w:numPr>
         <w:shd w:val="clear" w:color="auto" w:fill="FFFFFF"/>
         <w:spacing w:beforeAutospacing="1" w:after="24"/>
@@ -3684,7 +3744,7 @@
         <w:pStyle w:val="Normal"/>
         <w:numPr>
           <w:ilvl w:val="0"/>
-          <w:numId w:val="1"/>
+          <w:numId w:val="2"/>
         </w:numPr>
         <w:shd w:val="clear" w:color="auto" w:fill="FFFFFF"/>
         <w:spacing w:before="0" w:after="24"/>
@@ -3722,7 +3782,7 @@
         <w:pStyle w:val="Normal"/>
         <w:numPr>
           <w:ilvl w:val="0"/>
-          <w:numId w:val="1"/>
+          <w:numId w:val="2"/>
         </w:numPr>
         <w:shd w:val="clear" w:color="auto" w:fill="FFFFFF"/>
         <w:spacing w:before="0" w:after="24"/>
@@ -3893,7 +3953,7 @@
         </w:rPr>
         <w:t> </w:t>
       </w:r>
-      <w:hyperlink r:id="rId9" w:tgtFrame="Симпатические чернила">
+      <w:hyperlink r:id="rId10" w:tgtFrame="Симпатические чернила">
         <w:r>
           <w:rPr>
             <w:rStyle w:val="InternetLink"/>
@@ -4053,7 +4113,7 @@
         </w:rPr>
         <w:t> </w:t>
       </w:r>
-      <w:hyperlink r:id="rId10" w:tgtFrame="Филон Александрийский">
+      <w:hyperlink r:id="rId11" w:tgtFrame="Филон Александрийский">
         <w:r>
           <w:rPr>
             <w:rStyle w:val="InternetLink"/>
@@ -4128,7 +4188,7 @@
         </w:rPr>
         <w:t> </w:t>
       </w:r>
-      <w:hyperlink r:id="rId11" w:tgtFrame="Средневековье">
+      <w:hyperlink r:id="rId12" w:tgtFrame="Средневековье">
         <w:r>
           <w:rPr>
             <w:rStyle w:val="InternetLink"/>
@@ -4158,7 +4218,7 @@
         </w:rPr>
         <w:t> </w:t>
       </w:r>
-      <w:hyperlink r:id="rId12" w:tgtFrame="Новейшее время">
+      <w:hyperlink r:id="rId13" w:tgtFrame="Новейшее время">
         <w:r>
           <w:rPr>
             <w:rStyle w:val="InternetLink"/>
@@ -4180,7 +4240,7 @@
         </w:rPr>
         <w:t>, например, в письмах русских революционеров из тюрем. В советское время школьники на уроках литературы изучали рассказ, как Владимир Ленин писал молоком на бумаге между строк (см. «</w:t>
       </w:r>
-      <w:hyperlink r:id="rId13" w:tgtFrame="Рассказы о Ленине (Михаил Зощенко)">
+      <w:hyperlink r:id="rId14" w:tgtFrame="Рассказы о Ленине (Михаил Зощенко)">
         <w:r>
           <w:rPr>
             <w:rStyle w:val="InternetLink"/>
@@ -4227,7 +4287,7 @@
         </w:rPr>
         <w:t> </w:t>
       </w:r>
-      <w:hyperlink r:id="rId14" w:tgtFrame="Краситель">
+      <w:hyperlink r:id="rId15" w:tgtFrame="Краситель">
         <w:r>
           <w:rPr>
             <w:rStyle w:val="InternetLink"/>
@@ -4257,7 +4317,7 @@
         </w:rPr>
         <w:t> </w:t>
       </w:r>
-      <w:hyperlink r:id="rId15" w:tgtFrame="Бумага">
+      <w:hyperlink r:id="rId16" w:tgtFrame="Бумага">
         <w:r>
           <w:rPr>
             <w:rStyle w:val="InternetLink"/>
@@ -4287,7 +4347,7 @@
         </w:rPr>
         <w:t> </w:t>
       </w:r>
-      <w:hyperlink r:id="rId16" w:tgtFrame="Фломастер">
+      <w:hyperlink r:id="rId17" w:tgtFrame="Фломастер">
         <w:r>
           <w:rPr>
             <w:rStyle w:val="InternetLink"/>
@@ -4370,7 +4430,7 @@
         </w:rPr>
         <w:t> </w:t>
       </w:r>
-      <w:hyperlink r:id="rId17" w:tgtFrame="Вторая мировая война">
+      <w:hyperlink r:id="rId18" w:tgtFrame="Вторая мировая война">
         <w:r>
           <w:rPr>
             <w:rStyle w:val="InternetLink"/>
@@ -4408,7 +4468,7 @@
         </w:rPr>
         <w:t> </w:t>
       </w:r>
-      <w:hyperlink r:id="rId18" w:tgtFrame="Микроточка">
+      <w:hyperlink r:id="rId19" w:tgtFrame="Микроточка">
         <w:r>
           <w:rPr>
             <w:rStyle w:val="InternetLink"/>
@@ -4468,7 +4528,7 @@
         <w:pStyle w:val="Normal"/>
         <w:numPr>
           <w:ilvl w:val="0"/>
-          <w:numId w:val="2"/>
+          <w:numId w:val="3"/>
         </w:numPr>
         <w:shd w:val="clear" w:color="auto" w:fill="FFFFFF"/>
         <w:spacing w:beforeAutospacing="1" w:after="24"/>
@@ -4497,7 +4557,7 @@
         <w:pStyle w:val="Normal"/>
         <w:numPr>
           <w:ilvl w:val="0"/>
-          <w:numId w:val="2"/>
+          <w:numId w:val="3"/>
         </w:numPr>
         <w:shd w:val="clear" w:color="auto" w:fill="FFFFFF"/>
         <w:spacing w:before="0" w:after="24"/>
@@ -4524,7 +4584,7 @@
         <w:pStyle w:val="Normal"/>
         <w:numPr>
           <w:ilvl w:val="0"/>
-          <w:numId w:val="2"/>
+          <w:numId w:val="3"/>
         </w:numPr>
         <w:shd w:val="clear" w:color="auto" w:fill="FFFFFF"/>
         <w:spacing w:before="0" w:after="24"/>
@@ -4553,58 +4613,27 @@
         <w:pStyle w:val="Normal"/>
         <w:numPr>
           <w:ilvl w:val="0"/>
-          <w:numId w:val="2"/>
+          <w:numId w:val="3"/>
         </w:numPr>
         <w:shd w:val="clear" w:color="auto" w:fill="FFFFFF"/>
         <w:spacing w:before="0" w:after="24"/>
         <w:ind w:left="384" w:hanging="360"/>
         <w:rPr/>
       </w:pPr>
-      <w:r>
-        <w:fldChar w:fldCharType="begin"/>
-      </w:r>
-      <w:r>
-        <w:rPr>
-          <w:rStyle w:val="InternetLink"/>
-          <w:sz w:val="28"/>
-          <w:u w:val="none"/>
-          <w:szCs w:val="28"/>
-          <w:rFonts w:cs="Times New Roman" w:ascii="Times New Roman" w:hAnsi="Times New Roman"/>
-        </w:rPr>
-        <w:instrText> HYPERLINK "https://ru.wikipedia.org/wiki/Решётка_Кардано" \l "Решётка_произвольной_формы" \n Решётка Кардано</w:instrText>
-      </w:r>
-      <w:r>
-        <w:rPr>
-          <w:rStyle w:val="InternetLink"/>
-          <w:sz w:val="28"/>
-          <w:u w:val="none"/>
-          <w:szCs w:val="28"/>
-          <w:rFonts w:cs="Times New Roman" w:ascii="Times New Roman" w:hAnsi="Times New Roman"/>
-        </w:rPr>
-        <w:fldChar w:fldCharType="separate"/>
-      </w:r>
-      <w:r>
-        <w:rPr>
-          <w:rStyle w:val="InternetLink"/>
-          <w:rFonts w:cs="Times New Roman" w:ascii="Times New Roman" w:hAnsi="Times New Roman"/>
-          <w:color w:val="0B0080"/>
-          <w:sz w:val="28"/>
-          <w:szCs w:val="28"/>
-          <w:u w:val="none"/>
-          <w:lang w:val="ru-RU"/>
-        </w:rPr>
-        <w:t>трафареты</w:t>
-      </w:r>
-      <w:r>
-        <w:rPr>
-          <w:rStyle w:val="InternetLink"/>
-          <w:sz w:val="28"/>
-          <w:u w:val="none"/>
-          <w:szCs w:val="28"/>
-          <w:rFonts w:cs="Times New Roman" w:ascii="Times New Roman" w:hAnsi="Times New Roman"/>
-        </w:rPr>
-        <w:fldChar w:fldCharType="end"/>
-      </w:r>
+      <w:hyperlink r:id="rId20">
+        <w:r>
+          <w:rPr>
+            <w:rStyle w:val="InternetLink"/>
+            <w:rFonts w:cs="Times New Roman" w:ascii="Times New Roman" w:hAnsi="Times New Roman"/>
+            <w:color w:val="0B0080"/>
+            <w:sz w:val="28"/>
+            <w:szCs w:val="28"/>
+            <w:u w:val="none"/>
+            <w:lang w:val="ru-RU"/>
+          </w:rPr>
+          <w:t>трафареты</w:t>
+        </w:r>
+      </w:hyperlink>
       <w:r>
         <w:rPr>
           <w:rFonts w:cs="Times New Roman" w:ascii="Times New Roman" w:hAnsi="Times New Roman"/>
@@ -4621,7 +4650,7 @@
         <w:pStyle w:val="Normal"/>
         <w:numPr>
           <w:ilvl w:val="0"/>
-          <w:numId w:val="2"/>
+          <w:numId w:val="3"/>
         </w:numPr>
         <w:shd w:val="clear" w:color="auto" w:fill="FFFFFF"/>
         <w:spacing w:before="0" w:after="24"/>
@@ -4669,7 +4698,7 @@
         <w:pStyle w:val="Normal"/>
         <w:numPr>
           <w:ilvl w:val="0"/>
-          <w:numId w:val="2"/>
+          <w:numId w:val="3"/>
         </w:numPr>
         <w:shd w:val="clear" w:color="auto" w:fill="FFFFFF"/>
         <w:spacing w:before="0" w:after="24"/>
@@ -4717,7 +4746,7 @@
         <w:pStyle w:val="Normal"/>
         <w:numPr>
           <w:ilvl w:val="0"/>
-          <w:numId w:val="2"/>
+          <w:numId w:val="3"/>
         </w:numPr>
         <w:shd w:val="clear" w:color="auto" w:fill="FFFFFF"/>
         <w:spacing w:before="0" w:after="24"/>
@@ -4839,7 +4868,7 @@
         </w:rPr>
         <w:t> </w:t>
       </w:r>
-      <w:hyperlink r:id="rId19" w:tgtFrame="Программное обеспечение">
+      <w:hyperlink r:id="rId21" w:tgtFrame="Программное обеспечение">
         <w:r>
           <w:rPr>
             <w:rStyle w:val="InternetLink"/>
@@ -5005,7 +5034,7 @@
         </w:rPr>
         <w:t> </w:t>
       </w:r>
-      <w:hyperlink r:id="rId20" w:tgtFrame="Симмонс, Густавус Джеймс">
+      <w:hyperlink r:id="rId22" w:tgtFrame="Симмонс, Густавус Джеймс">
         <w:r>
           <w:rPr>
             <w:rStyle w:val="InternetLink"/>
@@ -5060,7 +5089,7 @@
         </w:rPr>
         <w:t> </w:t>
       </w:r>
-      <w:hyperlink r:id="rId21" w:tgtFrame="Электронное сообщение">
+      <w:hyperlink r:id="rId23" w:tgtFrame="Электронное сообщение">
         <w:r>
           <w:rPr>
             <w:rStyle w:val="InternetLink"/>
@@ -5181,7 +5210,7 @@
         <w:pStyle w:val="Normal"/>
         <w:numPr>
           <w:ilvl w:val="0"/>
-          <w:numId w:val="3"/>
+          <w:numId w:val="4"/>
         </w:numPr>
         <w:shd w:val="clear" w:color="auto" w:fill="FFFFFF"/>
         <w:spacing w:beforeAutospacing="1" w:after="24"/>
@@ -5226,7 +5255,7 @@
         </w:rPr>
         <w:t> </w:t>
       </w:r>
-      <w:hyperlink r:id="rId22" w:tgtFrame="Информация">
+      <w:hyperlink r:id="rId24" w:tgtFrame="Информация">
         <w:r>
           <w:rPr>
             <w:rStyle w:val="InternetLink"/>
@@ -5259,7 +5288,7 @@
         </w:rPr>
         <w:t> </w:t>
       </w:r>
-      <w:hyperlink r:id="rId23" w:tgtFrame="Ключ (криптография)">
+      <w:hyperlink r:id="rId25" w:tgtFrame="Ключ (криптография)">
         <w:r>
           <w:rPr>
             <w:rStyle w:val="InternetLink"/>
@@ -5292,7 +5321,7 @@
         </w:rPr>
         <w:t> </w:t>
       </w:r>
-      <w:hyperlink r:id="rId24" w:tgtFrame="Ключ (криптография)">
+      <w:hyperlink r:id="rId26" w:tgtFrame="Ключ (криптография)">
         <w:r>
           <w:rPr>
             <w:rStyle w:val="InternetLink"/>
@@ -5331,7 +5360,7 @@
         <w:pStyle w:val="Normal"/>
         <w:numPr>
           <w:ilvl w:val="0"/>
-          <w:numId w:val="3"/>
+          <w:numId w:val="4"/>
         </w:numPr>
         <w:shd w:val="clear" w:color="auto" w:fill="FFFFFF"/>
         <w:spacing w:before="0" w:after="24"/>
@@ -5379,7 +5408,7 @@
         <w:pStyle w:val="Normal"/>
         <w:numPr>
           <w:ilvl w:val="0"/>
-          <w:numId w:val="3"/>
+          <w:numId w:val="4"/>
         </w:numPr>
         <w:shd w:val="clear" w:color="auto" w:fill="FFFFFF"/>
         <w:spacing w:before="0" w:after="24"/>
@@ -5424,7 +5453,7 @@
         </w:rPr>
         <w:t> </w:t>
       </w:r>
-      <w:hyperlink r:id="rId25" w:tgtFrame="Информация">
+      <w:hyperlink r:id="rId27" w:tgtFrame="Информация">
         <w:r>
           <w:rPr>
             <w:rStyle w:val="InternetLink"/>
@@ -5454,7 +5483,7 @@
         <w:pStyle w:val="Normal"/>
         <w:numPr>
           <w:ilvl w:val="1"/>
-          <w:numId w:val="3"/>
+          <w:numId w:val="4"/>
         </w:numPr>
         <w:shd w:val="clear" w:color="auto" w:fill="FFFFFF"/>
         <w:spacing w:before="0" w:after="24"/>
@@ -5502,7 +5531,7 @@
         <w:pStyle w:val="Normal"/>
         <w:numPr>
           <w:ilvl w:val="1"/>
-          <w:numId w:val="3"/>
+          <w:numId w:val="4"/>
         </w:numPr>
         <w:shd w:val="clear" w:color="auto" w:fill="FFFFFF"/>
         <w:spacing w:before="0" w:after="24"/>
@@ -5550,7 +5579,7 @@
         <w:pStyle w:val="Normal"/>
         <w:numPr>
           <w:ilvl w:val="0"/>
-          <w:numId w:val="3"/>
+          <w:numId w:val="4"/>
         </w:numPr>
         <w:shd w:val="clear" w:color="auto" w:fill="FFFFFF"/>
         <w:spacing w:before="0" w:after="24"/>
@@ -5598,7 +5627,7 @@
         <w:pStyle w:val="Normal"/>
         <w:numPr>
           <w:ilvl w:val="0"/>
-          <w:numId w:val="3"/>
+          <w:numId w:val="4"/>
         </w:numPr>
         <w:shd w:val="clear" w:color="auto" w:fill="FFFFFF"/>
         <w:spacing w:before="0" w:after="24"/>
@@ -5643,7 +5672,7 @@
         </w:rPr>
         <w:t> </w:t>
       </w:r>
-      <w:hyperlink r:id="rId26" w:tgtFrame="Ключ (криптография)">
+      <w:hyperlink r:id="rId28" w:tgtFrame="Ключ (криптография)">
         <w:r>
           <w:rPr>
             <w:rStyle w:val="InternetLink"/>
@@ -5676,7 +5705,7 @@
         </w:rPr>
         <w:t> </w:t>
       </w:r>
-      <w:hyperlink r:id="rId27" w:tgtFrame="Открытый ключ">
+      <w:hyperlink r:id="rId29" w:tgtFrame="Открытый ключ">
         <w:r>
           <w:rPr>
             <w:rStyle w:val="InternetLink"/>
@@ -5709,7 +5738,7 @@
         </w:rPr>
         <w:t> </w:t>
       </w:r>
-      <w:hyperlink r:id="rId28" w:tgtFrame="Закрытый ключ">
+      <w:hyperlink r:id="rId30" w:tgtFrame="Закрытый ключ">
         <w:r>
           <w:rPr>
             <w:rStyle w:val="InternetLink"/>
@@ -5854,7 +5883,7 @@
         </w:rPr>
         <w:t> </w:t>
       </w:r>
-      <w:hyperlink r:id="rId29" w:tgtFrame="Linux">
+      <w:hyperlink r:id="rId31" w:tgtFrame="Linux">
         <w:r>
           <w:rPr>
             <w:rStyle w:val="InternetLink"/>
@@ -5883,7 +5912,7 @@
         </w:rPr>
         <w:t> </w:t>
       </w:r>
-      <w:hyperlink r:id="rId30" w:tgtFrame="Файл">
+      <w:hyperlink r:id="rId32" w:tgtFrame="Файл">
         <w:r>
           <w:rPr>
             <w:rStyle w:val="InternetLink"/>
@@ -5913,7 +5942,7 @@
         </w:rPr>
         <w:t> </w:t>
       </w:r>
-      <w:hyperlink r:id="rId31" w:tgtFrame="Файл">
+      <w:hyperlink r:id="rId33" w:tgtFrame="Файл">
         <w:r>
           <w:rPr>
             <w:rStyle w:val="InternetLink"/>
@@ -5943,7 +5972,7 @@
         </w:rPr>
         <w:t> </w:t>
       </w:r>
-      <w:hyperlink r:id="rId32" w:tgtFrame="Текстовая стеганография">
+      <w:hyperlink r:id="rId34" w:tgtFrame="Текстовая стеганография">
         <w:r>
           <w:rPr>
             <w:rStyle w:val="InternetLink"/>
@@ -6013,7 +6042,7 @@
         <w:pStyle w:val="Normal"/>
         <w:numPr>
           <w:ilvl w:val="0"/>
-          <w:numId w:val="4"/>
+          <w:numId w:val="5"/>
         </w:numPr>
         <w:shd w:val="clear" w:color="auto" w:fill="FFFFFF"/>
         <w:spacing w:beforeAutospacing="1" w:after="24"/>
@@ -6039,7 +6068,7 @@
         </w:rPr>
         <w:t> </w:t>
       </w:r>
-      <w:hyperlink r:id="rId33" w:tgtFrame="Формат файла">
+      <w:hyperlink r:id="rId35" w:tgtFrame="Формат файла">
         <w:r>
           <w:rPr>
             <w:rStyle w:val="InternetLink"/>
@@ -6081,7 +6110,7 @@
         </w:rPr>
         <w:t> </w:t>
       </w:r>
-      <w:hyperlink r:id="rId34" w:tgtFrame="Расширение файла">
+      <w:hyperlink r:id="rId36" w:tgtFrame="Расширение файла">
         <w:r>
           <w:rPr>
             <w:rStyle w:val="InternetLink"/>
@@ -6111,7 +6140,7 @@
         <w:pStyle w:val="Normal"/>
         <w:numPr>
           <w:ilvl w:val="0"/>
-          <w:numId w:val="4"/>
+          <w:numId w:val="5"/>
         </w:numPr>
         <w:shd w:val="clear" w:color="auto" w:fill="FFFFFF"/>
         <w:spacing w:before="0" w:after="24"/>
@@ -6137,7 +6166,7 @@
         </w:rPr>
         <w:t> </w:t>
       </w:r>
-      <w:hyperlink r:id="rId35" w:tgtFrame="Гибкий диск">
+      <w:hyperlink r:id="rId37" w:tgtFrame="Гибкий диск">
         <w:r>
           <w:rPr>
             <w:rStyle w:val="InternetLink"/>
@@ -6179,7 +6208,7 @@
         </w:rPr>
         <w:t> </w:t>
       </w:r>
-      <w:hyperlink r:id="rId36" w:tgtFrame="Информация">
+      <w:hyperlink r:id="rId38" w:tgtFrame="Информация">
         <w:r>
           <w:rPr>
             <w:rStyle w:val="InternetLink"/>
@@ -6221,7 +6250,7 @@
         </w:rPr>
         <w:t> </w:t>
       </w:r>
-      <w:hyperlink r:id="rId37" w:tgtFrame="Жёсткий диск">
+      <w:hyperlink r:id="rId39" w:tgtFrame="Жёсткий диск">
         <w:r>
           <w:rPr>
             <w:rStyle w:val="InternetLink"/>
@@ -6260,7 +6289,7 @@
         <w:pStyle w:val="Normal"/>
         <w:numPr>
           <w:ilvl w:val="0"/>
-          <w:numId w:val="4"/>
+          <w:numId w:val="5"/>
         </w:numPr>
         <w:shd w:val="clear" w:color="auto" w:fill="FFFFFF"/>
         <w:spacing w:before="0" w:after="24"/>
@@ -6308,7 +6337,7 @@
         <w:pStyle w:val="Normal"/>
         <w:numPr>
           <w:ilvl w:val="0"/>
-          <w:numId w:val="4"/>
+          <w:numId w:val="5"/>
         </w:numPr>
         <w:shd w:val="clear" w:color="auto" w:fill="FFFFFF"/>
         <w:spacing w:before="0" w:after="24"/>
@@ -6334,7 +6363,7 @@
         </w:rPr>
         <w:t> </w:t>
       </w:r>
-      <w:hyperlink r:id="rId38" w:tgtFrame="Файловая система">
+      <w:hyperlink r:id="rId40" w:tgtFrame="Файловая система">
         <w:r>
           <w:rPr>
             <w:rStyle w:val="InternetLink"/>
@@ -6376,7 +6405,7 @@
         </w:rPr>
         <w:t> </w:t>
       </w:r>
-      <w:hyperlink r:id="rId39" w:tgtFrame="ReiserFS">
+      <w:hyperlink r:id="rId41" w:tgtFrame="ReiserFS">
         <w:r>
           <w:rPr>
             <w:rStyle w:val="InternetLink"/>
@@ -6408,7 +6437,7 @@
         </w:rPr>
         <w:t> </w:t>
       </w:r>
-      <w:hyperlink r:id="rId40" w:tgtFrame="Кластер (единица хранения данных)">
+      <w:hyperlink r:id="rId42" w:tgtFrame="Кластер (единица хранения данных)">
         <w:r>
           <w:rPr>
             <w:rStyle w:val="InternetLink"/>
@@ -6450,7 +6479,7 @@
         </w:rPr>
         <w:t> </w:t>
       </w:r>
-      <w:hyperlink r:id="rId41" w:tgtFrame="FAT32">
+      <w:hyperlink r:id="rId43" w:tgtFrame="FAT32">
         <w:r>
           <w:rPr>
             <w:rStyle w:val="InternetLink"/>
@@ -6503,7 +6532,7 @@
         </w:rPr>
         <w:t> </w:t>
       </w:r>
-      <w:hyperlink r:id="rId42" w:tgtFrame="Windows 98">
+      <w:hyperlink r:id="rId44" w:tgtFrame="Windows 98">
         <w:r>
           <w:rPr>
             <w:rStyle w:val="InternetLink"/>
@@ -6538,7 +6567,7 @@
         </w:rPr>
         <w:t>/</w:t>
       </w:r>
-      <w:hyperlink r:id="rId43" w:tgtFrame="Windows Me">
+      <w:hyperlink r:id="rId45" w:tgtFrame="Windows Me">
         <w:r>
           <w:rPr>
             <w:rStyle w:val="InternetLink"/>
@@ -6561,7 +6590,7 @@
         </w:rPr>
         <w:t>/</w:t>
       </w:r>
-      <w:hyperlink r:id="rId44" w:tgtFrame="Windows 2000">
+      <w:hyperlink r:id="rId46" w:tgtFrame="Windows 2000">
         <w:r>
           <w:rPr>
             <w:rStyle w:val="InternetLink"/>
@@ -6613,7 +6642,7 @@
         </w:rPr>
         <w:t> </w:t>
       </w:r>
-      <w:hyperlink r:id="rId45" w:tgtFrame="Килобайт">
+      <w:hyperlink r:id="rId47" w:tgtFrame="Килобайт">
         <w:r>
           <w:rPr>
             <w:rStyle w:val="InternetLink"/>
@@ -6793,7 +6822,7 @@
         <w:pStyle w:val="Normal"/>
         <w:numPr>
           <w:ilvl w:val="0"/>
-          <w:numId w:val="5"/>
+          <w:numId w:val="6"/>
         </w:numPr>
         <w:shd w:val="clear" w:color="auto" w:fill="FFFFFF"/>
         <w:spacing w:beforeAutospacing="1" w:after="24"/>
@@ -6830,7 +6859,7 @@
         <w:pStyle w:val="Normal"/>
         <w:numPr>
           <w:ilvl w:val="0"/>
-          <w:numId w:val="5"/>
+          <w:numId w:val="6"/>
         </w:numPr>
         <w:shd w:val="clear" w:color="auto" w:fill="FFFFFF"/>
         <w:spacing w:before="0" w:after="24"/>
@@ -6867,7 +6896,7 @@
         <w:pStyle w:val="Normal"/>
         <w:numPr>
           <w:ilvl w:val="0"/>
-          <w:numId w:val="5"/>
+          <w:numId w:val="6"/>
         </w:numPr>
         <w:shd w:val="clear" w:color="auto" w:fill="FFFFFF"/>
         <w:spacing w:before="0" w:after="24"/>
@@ -6893,7 +6922,7 @@
         </w:rPr>
         <w:t> </w:t>
       </w:r>
-      <w:hyperlink r:id="rId46" w:tgtFrame="Файл">
+      <w:hyperlink r:id="rId48" w:tgtFrame="Файл">
         <w:r>
           <w:rPr>
             <w:rStyle w:val="InternetLink"/>
@@ -6926,7 +6955,7 @@
         </w:rPr>
         <w:t> </w:t>
       </w:r>
-      <w:hyperlink r:id="rId47" w:tgtFrame="Метаданные">
+      <w:hyperlink r:id="rId49" w:tgtFrame="Метаданные">
         <w:r>
           <w:rPr>
             <w:rStyle w:val="InternetLink"/>
@@ -7062,7 +7091,7 @@
         <w:pStyle w:val="Normal"/>
         <w:numPr>
           <w:ilvl w:val="0"/>
-          <w:numId w:val="6"/>
+          <w:numId w:val="7"/>
         </w:numPr>
         <w:shd w:val="clear" w:color="auto" w:fill="FFFFFF"/>
         <w:spacing w:beforeAutospacing="1" w:after="24"/>
@@ -7091,7 +7120,7 @@
         <w:pStyle w:val="Normal"/>
         <w:numPr>
           <w:ilvl w:val="0"/>
-          <w:numId w:val="6"/>
+          <w:numId w:val="7"/>
         </w:numPr>
         <w:shd w:val="clear" w:color="auto" w:fill="FFFFFF"/>
         <w:spacing w:before="0" w:after="24"/>
@@ -7117,7 +7146,7 @@
         </w:rPr>
         <w:t> </w:t>
       </w:r>
-      <w:hyperlink r:id="rId48" w:tgtFrame="Цифровой водяной знак">
+      <w:hyperlink r:id="rId50" w:tgtFrame="Цифровой водяной знак">
         <w:r>
           <w:rPr>
             <w:rStyle w:val="InternetLink"/>
@@ -7159,7 +7188,7 @@
         </w:rPr>
         <w:t> </w:t>
       </w:r>
-      <w:hyperlink r:id="rId49" w:tgtFrame="Робастность">
+      <w:hyperlink r:id="rId51" w:tgtFrame="Робастность">
         <w:r>
           <w:rPr>
             <w:rStyle w:val="InternetLink"/>
@@ -7198,7 +7227,7 @@
         <w:pStyle w:val="Normal"/>
         <w:numPr>
           <w:ilvl w:val="0"/>
-          <w:numId w:val="6"/>
+          <w:numId w:val="7"/>
         </w:numPr>
         <w:shd w:val="clear" w:color="auto" w:fill="FFFFFF"/>
         <w:spacing w:before="0" w:after="24"/>
@@ -7227,7 +7256,7 @@
         <w:pStyle w:val="Normal"/>
         <w:numPr>
           <w:ilvl w:val="0"/>
-          <w:numId w:val="6"/>
+          <w:numId w:val="7"/>
         </w:numPr>
         <w:shd w:val="clear" w:color="auto" w:fill="FFFFFF"/>
         <w:spacing w:before="0" w:after="24"/>
@@ -7256,7 +7285,7 @@
         <w:pStyle w:val="Normal"/>
         <w:numPr>
           <w:ilvl w:val="0"/>
-          <w:numId w:val="6"/>
+          <w:numId w:val="7"/>
         </w:numPr>
         <w:shd w:val="clear" w:color="auto" w:fill="FFFFFF"/>
         <w:spacing w:before="0" w:after="24"/>
@@ -7285,7 +7314,7 @@
         <w:pStyle w:val="Normal"/>
         <w:numPr>
           <w:ilvl w:val="0"/>
-          <w:numId w:val="6"/>
+          <w:numId w:val="7"/>
         </w:numPr>
         <w:shd w:val="clear" w:color="auto" w:fill="FFFFFF"/>
         <w:spacing w:before="0" w:after="24"/>
@@ -7464,7 +7493,7 @@
                 <wp:positionV relativeFrom="line">
                   <wp:posOffset>635</wp:posOffset>
                 </wp:positionV>
-                <wp:extent cx="16510" cy="177165"/>
+                <wp:extent cx="17145" cy="177800"/>
                 <wp:effectExtent l="0" t="0" r="0" b="0"/>
                 <wp:wrapNone/>
                 <wp:docPr id="1" name="Frame39"/>
@@ -7475,7 +7504,7 @@
                       <wps:spPr>
                         <a:xfrm>
                           <a:off x="0" y="0"/>
-                          <a:ext cx="15840" cy="176400"/>
+                          <a:ext cx="16560" cy="177120"/>
                         </a:xfrm>
                         <a:prstGeom prst="rect">
                           <a:avLst/>
@@ -7497,10 +7526,14 @@
                             <w:pPr>
                               <w:pStyle w:val="TextBody"/>
                               <w:spacing w:before="0" w:after="140"/>
-                              <w:rPr/>
+                              <w:rPr>
+                                <w:color w:val="000000"/>
+                              </w:rPr>
                             </w:pPr>
                             <w:r>
-                              <w:rPr/>
+                              <w:rPr>
+                                <w:color w:val="000000"/>
+                              </w:rPr>
                             </w:r>
                           </w:p>
                         </w:txbxContent>
@@ -7516,7 +7549,7 @@
           </mc:Choice>
           <mc:Fallback>
             <w:pict>
-              <v:rect id="shape_0" ID="Frame39" stroked="f" style="position:absolute;margin-left:0pt;margin-top:0.05pt;width:1.2pt;height:13.85pt;mso-position-horizontal:left;mso-position-horizontal-relative:char">
+              <v:rect id="shape_0" ID="Frame39" stroked="f" style="position:absolute;margin-left:0pt;margin-top:0.05pt;width:1.25pt;height:13.9pt;mso-position-horizontal:left;mso-position-horizontal-relative:char">
                 <w10:wrap type="none"/>
                 <v:fill o:detectmouseclick="t" on="false"/>
                 <v:stroke color="#3465a4" joinstyle="round" endcap="flat"/>
@@ -7526,10 +7559,14 @@
                       <w:pPr>
                         <w:pStyle w:val="TextBody"/>
                         <w:spacing w:before="0" w:after="140"/>
-                        <w:rPr/>
+                        <w:rPr>
+                          <w:color w:val="000000"/>
+                        </w:rPr>
                       </w:pPr>
                       <w:r>
-                        <w:rPr/>
+                        <w:rPr>
+                          <w:color w:val="000000"/>
+                        </w:rPr>
                       </w:r>
                     </w:p>
                   </w:txbxContent>
@@ -7549,7 +7586,7 @@
                 <wp:positionV relativeFrom="line">
                   <wp:posOffset>635</wp:posOffset>
                 </wp:positionV>
-                <wp:extent cx="16510" cy="177165"/>
+                <wp:extent cx="17145" cy="177800"/>
                 <wp:effectExtent l="0" t="0" r="0" b="0"/>
                 <wp:wrapNone/>
                 <wp:docPr id="3" name="Frame38"/>
@@ -7560,7 +7597,7 @@
                       <wps:spPr>
                         <a:xfrm>
                           <a:off x="0" y="0"/>
-                          <a:ext cx="15840" cy="176400"/>
+                          <a:ext cx="16560" cy="177120"/>
                         </a:xfrm>
                         <a:prstGeom prst="rect">
                           <a:avLst/>
@@ -7582,10 +7619,14 @@
                             <w:pPr>
                               <w:pStyle w:val="TextBody"/>
                               <w:spacing w:before="0" w:after="140"/>
-                              <w:rPr/>
+                              <w:rPr>
+                                <w:color w:val="000000"/>
+                              </w:rPr>
                             </w:pPr>
                             <w:r>
-                              <w:rPr/>
+                              <w:rPr>
+                                <w:color w:val="000000"/>
+                              </w:rPr>
                             </w:r>
                           </w:p>
                         </w:txbxContent>
@@ -7601,7 +7642,7 @@
           </mc:Choice>
           <mc:Fallback>
             <w:pict>
-              <v:rect id="shape_0" ID="Frame38" stroked="f" style="position:absolute;margin-left:0pt;margin-top:0.05pt;width:1.2pt;height:13.85pt;mso-position-horizontal:left;mso-position-horizontal-relative:char">
+              <v:rect id="shape_0" ID="Frame38" stroked="f" style="position:absolute;margin-left:0pt;margin-top:0.05pt;width:1.25pt;height:13.9pt;mso-position-horizontal:left;mso-position-horizontal-relative:char">
                 <w10:wrap type="none"/>
                 <v:fill o:detectmouseclick="t" on="false"/>
                 <v:stroke color="#3465a4" joinstyle="round" endcap="flat"/>
@@ -7611,10 +7652,14 @@
                       <w:pPr>
                         <w:pStyle w:val="TextBody"/>
                         <w:spacing w:before="0" w:after="140"/>
-                        <w:rPr/>
+                        <w:rPr>
+                          <w:color w:val="000000"/>
+                        </w:rPr>
                       </w:pPr>
                       <w:r>
-                        <w:rPr/>
+                        <w:rPr>
+                          <w:color w:val="000000"/>
+                        </w:rPr>
                       </w:r>
                     </w:p>
                   </w:txbxContent>
@@ -7634,7 +7679,7 @@
                 <wp:positionV relativeFrom="line">
                   <wp:posOffset>635</wp:posOffset>
                 </wp:positionV>
-                <wp:extent cx="16510" cy="177165"/>
+                <wp:extent cx="17145" cy="177800"/>
                 <wp:effectExtent l="0" t="0" r="0" b="0"/>
                 <wp:wrapNone/>
                 <wp:docPr id="5" name="Frame28"/>
@@ -7645,7 +7690,7 @@
                       <wps:spPr>
                         <a:xfrm>
                           <a:off x="0" y="0"/>
-                          <a:ext cx="15840" cy="176400"/>
+                          <a:ext cx="16560" cy="177120"/>
                         </a:xfrm>
                         <a:prstGeom prst="rect">
                           <a:avLst/>
@@ -7667,10 +7712,14 @@
                             <w:pPr>
                               <w:pStyle w:val="TextBody"/>
                               <w:spacing w:before="0" w:after="140"/>
-                              <w:rPr/>
+                              <w:rPr>
+                                <w:color w:val="000000"/>
+                              </w:rPr>
                             </w:pPr>
                             <w:r>
-                              <w:rPr/>
+                              <w:rPr>
+                                <w:color w:val="000000"/>
+                              </w:rPr>
                             </w:r>
                           </w:p>
                         </w:txbxContent>
@@ -7686,7 +7735,7 @@
           </mc:Choice>
           <mc:Fallback>
             <w:pict>
-              <v:rect id="shape_0" ID="Frame28" stroked="f" style="position:absolute;margin-left:0pt;margin-top:0.05pt;width:1.2pt;height:13.85pt;mso-position-horizontal:left;mso-position-horizontal-relative:char">
+              <v:rect id="shape_0" ID="Frame28" stroked="f" style="position:absolute;margin-left:0pt;margin-top:0.05pt;width:1.25pt;height:13.9pt;mso-position-horizontal:left;mso-position-horizontal-relative:char">
                 <w10:wrap type="none"/>
                 <v:fill o:detectmouseclick="t" on="false"/>
                 <v:stroke color="#3465a4" joinstyle="round" endcap="flat"/>
@@ -7696,10 +7745,14 @@
                       <w:pPr>
                         <w:pStyle w:val="TextBody"/>
                         <w:spacing w:before="0" w:after="140"/>
-                        <w:rPr/>
+                        <w:rPr>
+                          <w:color w:val="000000"/>
+                        </w:rPr>
                       </w:pPr>
                       <w:r>
-                        <w:rPr/>
+                        <w:rPr>
+                          <w:color w:val="000000"/>
+                        </w:rPr>
                       </w:r>
                     </w:p>
                   </w:txbxContent>
@@ -7719,7 +7772,7 @@
                 <wp:positionV relativeFrom="line">
                   <wp:posOffset>635</wp:posOffset>
                 </wp:positionV>
-                <wp:extent cx="16510" cy="177165"/>
+                <wp:extent cx="17145" cy="177800"/>
                 <wp:effectExtent l="0" t="0" r="0" b="0"/>
                 <wp:wrapNone/>
                 <wp:docPr id="7" name="Frame29"/>
@@ -7730,7 +7783,7 @@
                       <wps:spPr>
                         <a:xfrm>
                           <a:off x="0" y="0"/>
-                          <a:ext cx="15840" cy="176400"/>
+                          <a:ext cx="16560" cy="177120"/>
                         </a:xfrm>
                         <a:prstGeom prst="rect">
                           <a:avLst/>
@@ -7752,10 +7805,14 @@
                             <w:pPr>
                               <w:pStyle w:val="TextBody"/>
                               <w:spacing w:before="0" w:after="140"/>
-                              <w:rPr/>
+                              <w:rPr>
+                                <w:color w:val="000000"/>
+                              </w:rPr>
                             </w:pPr>
                             <w:r>
-                              <w:rPr/>
+                              <w:rPr>
+                                <w:color w:val="000000"/>
+                              </w:rPr>
                             </w:r>
                           </w:p>
                         </w:txbxContent>
@@ -7771,7 +7828,7 @@
           </mc:Choice>
           <mc:Fallback>
             <w:pict>
-              <v:rect id="shape_0" ID="Frame29" stroked="f" style="position:absolute;margin-left:0pt;margin-top:0.05pt;width:1.2pt;height:13.85pt;mso-position-horizontal:left;mso-position-horizontal-relative:char">
+              <v:rect id="shape_0" ID="Frame29" stroked="f" style="position:absolute;margin-left:0pt;margin-top:0.05pt;width:1.25pt;height:13.9pt;mso-position-horizontal:left;mso-position-horizontal-relative:char">
                 <w10:wrap type="none"/>
                 <v:fill o:detectmouseclick="t" on="false"/>
                 <v:stroke color="#3465a4" joinstyle="round" endcap="flat"/>
@@ -7781,10 +7838,14 @@
                       <w:pPr>
                         <w:pStyle w:val="TextBody"/>
                         <w:spacing w:before="0" w:after="140"/>
-                        <w:rPr/>
+                        <w:rPr>
+                          <w:color w:val="000000"/>
+                        </w:rPr>
                       </w:pPr>
                       <w:r>
-                        <w:rPr/>
+                        <w:rPr>
+                          <w:color w:val="000000"/>
+                        </w:rPr>
                       </w:r>
                     </w:p>
                   </w:txbxContent>
@@ -8418,8 +8479,10 @@
       </w:pPr>
       <w:r>
         <w:rPr>
-          <w:sz w:val="20"/>
-          <w:szCs w:val="20"/>
+          <w:rFonts w:eastAsia="Times New Roman" w:cs="Times New Roman" w:ascii="Consolas" w:hAnsi="Consolas"/>
+          <w:color w:val="171717"/>
+          <w:kern w:val="0"/>
+          <w:lang w:val="ru-RU" w:eastAsia="ru-RU" w:bidi="ar-SA"/>
         </w:rPr>
       </w:r>
     </w:p>
@@ -8535,8 +8598,10 @@
       </w:pPr>
       <w:r>
         <w:rPr>
-          <w:sz w:val="20"/>
-          <w:szCs w:val="20"/>
+          <w:rFonts w:eastAsia="Times New Roman" w:cs="Times New Roman" w:ascii="Consolas" w:hAnsi="Consolas"/>
+          <w:color w:val="171717"/>
+          <w:kern w:val="0"/>
+          <w:lang w:val="ru-RU" w:eastAsia="ru-RU" w:bidi="ar-SA"/>
         </w:rPr>
       </w:r>
     </w:p>
@@ -8603,8 +8668,10 @@
       </w:pPr>
       <w:r>
         <w:rPr>
-          <w:sz w:val="20"/>
-          <w:szCs w:val="20"/>
+          <w:rFonts w:eastAsia="Times New Roman" w:cs="Times New Roman" w:ascii="Consolas" w:hAnsi="Consolas"/>
+          <w:color w:val="171717"/>
+          <w:kern w:val="0"/>
+          <w:lang w:val="ru-RU" w:eastAsia="ru-RU" w:bidi="ar-SA"/>
         </w:rPr>
       </w:r>
     </w:p>
@@ -8671,8 +8738,10 @@
       </w:pPr>
       <w:r>
         <w:rPr>
-          <w:sz w:val="20"/>
-          <w:szCs w:val="20"/>
+          <w:rFonts w:eastAsia="Times New Roman" w:cs="Times New Roman" w:ascii="Consolas" w:hAnsi="Consolas"/>
+          <w:color w:val="171717"/>
+          <w:kern w:val="0"/>
+          <w:lang w:val="ru-RU" w:eastAsia="ru-RU" w:bidi="ar-SA"/>
         </w:rPr>
       </w:r>
     </w:p>
@@ -8770,8 +8839,10 @@
       </w:pPr>
       <w:r>
         <w:rPr>
-          <w:sz w:val="20"/>
-          <w:szCs w:val="20"/>
+          <w:rFonts w:eastAsia="Times New Roman" w:cs="Times New Roman" w:ascii="Consolas" w:hAnsi="Consolas"/>
+          <w:color w:val="171717"/>
+          <w:kern w:val="0"/>
+          <w:lang w:val="ru-RU" w:eastAsia="ru-RU" w:bidi="ar-SA"/>
         </w:rPr>
       </w:r>
     </w:p>
@@ -8869,8 +8940,10 @@
       </w:pPr>
       <w:r>
         <w:rPr>
-          <w:sz w:val="20"/>
-          <w:szCs w:val="20"/>
+          <w:rFonts w:eastAsia="Times New Roman" w:cs="Times New Roman" w:ascii="Consolas" w:hAnsi="Consolas"/>
+          <w:color w:val="171717"/>
+          <w:kern w:val="0"/>
+          <w:lang w:val="ru-RU" w:eastAsia="ru-RU" w:bidi="ar-SA"/>
         </w:rPr>
       </w:r>
     </w:p>
@@ -9061,8 +9134,10 @@
       </w:pPr>
       <w:r>
         <w:rPr>
-          <w:sz w:val="20"/>
-          <w:szCs w:val="20"/>
+          <w:rFonts w:eastAsia="Times New Roman" w:cs="Times New Roman" w:ascii="Consolas" w:hAnsi="Consolas"/>
+          <w:color w:val="171717"/>
+          <w:kern w:val="0"/>
+          <w:lang w:val="ru-RU" w:eastAsia="ru-RU" w:bidi="ar-SA"/>
         </w:rPr>
       </w:r>
     </w:p>
@@ -9222,8 +9297,10 @@
       </w:pPr>
       <w:r>
         <w:rPr>
-          <w:sz w:val="20"/>
-          <w:szCs w:val="20"/>
+          <w:rFonts w:eastAsia="Times New Roman" w:cs="Times New Roman" w:ascii="Consolas" w:hAnsi="Consolas"/>
+          <w:color w:val="171717"/>
+          <w:kern w:val="0"/>
+          <w:lang w:val="ru-RU" w:eastAsia="ru-RU" w:bidi="ar-SA"/>
         </w:rPr>
       </w:r>
     </w:p>
@@ -9972,8 +10049,10 @@
       </w:pPr>
       <w:r>
         <w:rPr>
-          <w:sz w:val="20"/>
-          <w:szCs w:val="20"/>
+          <w:rFonts w:eastAsia="Times New Roman" w:cs="Times New Roman" w:ascii="Consolas" w:hAnsi="Consolas"/>
+          <w:color w:val="171717"/>
+          <w:kern w:val="0"/>
+          <w:lang w:val="ru-RU" w:eastAsia="ru-RU" w:bidi="ar-SA"/>
         </w:rPr>
       </w:r>
     </w:p>
@@ -10071,8 +10150,10 @@
       </w:pPr>
       <w:r>
         <w:rPr>
-          <w:sz w:val="20"/>
-          <w:szCs w:val="20"/>
+          <w:rFonts w:eastAsia="Times New Roman" w:cs="Times New Roman" w:ascii="Consolas" w:hAnsi="Consolas"/>
+          <w:color w:val="171717"/>
+          <w:kern w:val="0"/>
+          <w:lang w:val="ru-RU" w:eastAsia="ru-RU" w:bidi="ar-SA"/>
         </w:rPr>
       </w:r>
     </w:p>
@@ -10181,8 +10262,10 @@
       </w:pPr>
       <w:r>
         <w:rPr>
-          <w:sz w:val="20"/>
-          <w:szCs w:val="20"/>
+          <w:rFonts w:eastAsia="Times New Roman" w:cs="Times New Roman" w:ascii="Consolas" w:hAnsi="Consolas"/>
+          <w:color w:val="171717"/>
+          <w:kern w:val="0"/>
+          <w:lang w:val="ru-RU" w:eastAsia="ru-RU" w:bidi="ar-SA"/>
         </w:rPr>
       </w:r>
     </w:p>
@@ -10477,30 +10560,21 @@
       </w:pPr>
       <w:r>
         <w:rPr>
-          <w:sz w:val="20"/>
-          <w:szCs w:val="20"/>
-        </w:rPr>
-      </w:r>
-    </w:p>
-    <w:p>
-      <w:pPr>
-        <w:pStyle w:val="Normal"/>
-        <w:rPr>
-          <w:sz w:val="20"/>
-          <w:szCs w:val="20"/>
-        </w:rPr>
-      </w:pPr>
-      <w:r>
-        <w:rPr>
           <w:rFonts w:eastAsia="Times New Roman" w:cs="Times New Roman" w:ascii="Consolas" w:hAnsi="Consolas"/>
           <w:color w:val="171717"/>
           <w:kern w:val="0"/>
-          <w:sz w:val="20"/>
-          <w:szCs w:val="20"/>
           <w:lang w:val="ru-RU" w:eastAsia="ru-RU" w:bidi="ar-SA"/>
         </w:rPr>
-        <w:t xml:space="preserve">        </w:t>
-      </w:r>
+      </w:r>
+    </w:p>
+    <w:p>
+      <w:pPr>
+        <w:pStyle w:val="Normal"/>
+        <w:rPr>
+          <w:sz w:val="20"/>
+          <w:szCs w:val="20"/>
+        </w:rPr>
+      </w:pPr>
       <w:r>
         <w:rPr>
           <w:rFonts w:eastAsia="Times New Roman" w:cs="Times New Roman" w:ascii="Consolas" w:hAnsi="Consolas"/>
@@ -10510,16 +10584,24 @@
           <w:szCs w:val="20"/>
           <w:lang w:val="ru-RU" w:eastAsia="ru-RU" w:bidi="ar-SA"/>
         </w:rPr>
+        <w:t xml:space="preserve">        </w:t>
+      </w:r>
+      <w:r>
+        <w:rPr>
+          <w:rFonts w:eastAsia="Times New Roman" w:cs="Times New Roman" w:ascii="Consolas" w:hAnsi="Consolas"/>
+          <w:color w:val="171717"/>
+          <w:kern w:val="0"/>
+          <w:sz w:val="20"/>
+          <w:szCs w:val="20"/>
+          <w:lang w:val="ru-RU" w:eastAsia="ru-RU" w:bidi="ar-SA"/>
+        </w:rPr>
         <w:t>return bin2str(binary)</w:t>
       </w:r>
     </w:p>
     <w:p>
       <w:pPr>
         <w:pStyle w:val="Normal"/>
-        <w:rPr>
-          <w:sz w:val="20"/>
-          <w:szCs w:val="20"/>
-        </w:rPr>
+        <w:rPr/>
       </w:pPr>
       <w:r>
         <w:rPr>
@@ -10562,147 +10644,93 @@
   <w:abstractNum w:abstractNumId="1">
     <w:lvl w:ilvl="0">
       <w:start w:val="1"/>
-      <w:numFmt w:val="bullet"/>
-      <w:lvlText w:val=""/>
+      <w:numFmt w:val="none"/>
+      <w:suff w:val="nothing"/>
+      <w:lvlText w:val=""/>
       <w:lvlJc w:val="left"/>
       <w:pPr>
-        <w:tabs>
-          <w:tab w:val="num" w:pos="720"/>
-        </w:tabs>
-        <w:ind w:left="720" w:hanging="360"/>
-      </w:pPr>
-      <w:rPr>
-        <w:rFonts w:ascii="Symbol" w:hAnsi="Symbol" w:cs="Symbol" w:hint="default"/>
-        <w:sz w:val="28"/>
-      </w:rPr>
+        <w:ind w:left="0" w:hanging="0"/>
+      </w:pPr>
     </w:lvl>
     <w:lvl w:ilvl="1">
       <w:start w:val="1"/>
-      <w:numFmt w:val="bullet"/>
-      <w:lvlText w:val="o"/>
+      <w:numFmt w:val="none"/>
+      <w:suff w:val="nothing"/>
+      <w:lvlText w:val=""/>
       <w:lvlJc w:val="left"/>
       <w:pPr>
-        <w:tabs>
-          <w:tab w:val="num" w:pos="1440"/>
-        </w:tabs>
-        <w:ind w:left="1440" w:hanging="360"/>
-      </w:pPr>
-      <w:rPr>
-        <w:rFonts w:ascii="Courier New" w:hAnsi="Courier New" w:cs="Courier New" w:hint="default"/>
-        <w:sz w:val="20"/>
-      </w:rPr>
+        <w:ind w:left="0" w:hanging="0"/>
+      </w:pPr>
     </w:lvl>
     <w:lvl w:ilvl="2">
       <w:start w:val="1"/>
-      <w:numFmt w:val="bullet"/>
-      <w:lvlText w:val=""/>
+      <w:numFmt w:val="none"/>
+      <w:suff w:val="nothing"/>
+      <w:lvlText w:val=""/>
       <w:lvlJc w:val="left"/>
       <w:pPr>
-        <w:tabs>
-          <w:tab w:val="num" w:pos="2160"/>
-        </w:tabs>
-        <w:ind w:left="2160" w:hanging="360"/>
-      </w:pPr>
-      <w:rPr>
-        <w:rFonts w:ascii="Wingdings" w:hAnsi="Wingdings" w:cs="Wingdings" w:hint="default"/>
-        <w:sz w:val="20"/>
-      </w:rPr>
+        <w:ind w:left="0" w:hanging="0"/>
+      </w:pPr>
     </w:lvl>
     <w:lvl w:ilvl="3">
       <w:start w:val="1"/>
-      <w:numFmt w:val="bullet"/>
-      <w:lvlText w:val=""/>
+      <w:numFmt w:val="none"/>
+      <w:suff w:val="nothing"/>
+      <w:lvlText w:val=""/>
       <w:lvlJc w:val="left"/>
       <w:pPr>
-        <w:tabs>
-          <w:tab w:val="num" w:pos="2880"/>
-        </w:tabs>
-        <w:ind w:left="2880" w:hanging="360"/>
-      </w:pPr>
-      <w:rPr>
-        <w:rFonts w:ascii="Wingdings" w:hAnsi="Wingdings" w:cs="Wingdings" w:hint="default"/>
-        <w:sz w:val="20"/>
-      </w:rPr>
+        <w:ind w:left="0" w:hanging="0"/>
+      </w:pPr>
     </w:lvl>
     <w:lvl w:ilvl="4">
       <w:start w:val="1"/>
-      <w:numFmt w:val="bullet"/>
-      <w:lvlText w:val=""/>
+      <w:numFmt w:val="none"/>
+      <w:suff w:val="nothing"/>
+      <w:lvlText w:val=""/>
       <w:lvlJc w:val="left"/>
       <w:pPr>
-        <w:tabs>
-          <w:tab w:val="num" w:pos="3600"/>
-        </w:tabs>
-        <w:ind w:left="3600" w:hanging="360"/>
-      </w:pPr>
-      <w:rPr>
-        <w:rFonts w:ascii="Wingdings" w:hAnsi="Wingdings" w:cs="Wingdings" w:hint="default"/>
-        <w:sz w:val="20"/>
-      </w:rPr>
+        <w:ind w:left="0" w:hanging="0"/>
+      </w:pPr>
     </w:lvl>
     <w:lvl w:ilvl="5">
       <w:start w:val="1"/>
-      <w:numFmt w:val="bullet"/>
-      <w:lvlText w:val=""/>
+      <w:numFmt w:val="none"/>
+      <w:suff w:val="nothing"/>
+      <w:lvlText w:val=""/>
       <w:lvlJc w:val="left"/>
       <w:pPr>
-        <w:tabs>
-          <w:tab w:val="num" w:pos="4320"/>
-        </w:tabs>
-        <w:ind w:left="4320" w:hanging="360"/>
-      </w:pPr>
-      <w:rPr>
-        <w:rFonts w:ascii="Wingdings" w:hAnsi="Wingdings" w:cs="Wingdings" w:hint="default"/>
-        <w:sz w:val="20"/>
-      </w:rPr>
+        <w:ind w:left="0" w:hanging="0"/>
+      </w:pPr>
     </w:lvl>
     <w:lvl w:ilvl="6">
       <w:start w:val="1"/>
-      <w:numFmt w:val="bullet"/>
-      <w:lvlText w:val=""/>
+      <w:numFmt w:val="none"/>
+      <w:suff w:val="nothing"/>
+      <w:lvlText w:val=""/>
       <w:lvlJc w:val="left"/>
       <w:pPr>
-        <w:tabs>
-          <w:tab w:val="num" w:pos="5040"/>
-        </w:tabs>
-        <w:ind w:left="5040" w:hanging="360"/>
-      </w:pPr>
-      <w:rPr>
-        <w:rFonts w:ascii="Wingdings" w:hAnsi="Wingdings" w:cs="Wingdings" w:hint="default"/>
-        <w:sz w:val="20"/>
-      </w:rPr>
+        <w:ind w:left="0" w:hanging="0"/>
+      </w:pPr>
     </w:lvl>
     <w:lvl w:ilvl="7">
       <w:start w:val="1"/>
-      <w:numFmt w:val="bullet"/>
-      <w:lvlText w:val=""/>
+      <w:numFmt w:val="none"/>
+      <w:suff w:val="nothing"/>
+      <w:lvlText w:val=""/>
       <w:lvlJc w:val="left"/>
       <w:pPr>
-        <w:tabs>
-          <w:tab w:val="num" w:pos="5760"/>
-        </w:tabs>
-        <w:ind w:left="5760" w:hanging="360"/>
-      </w:pPr>
-      <w:rPr>
-        <w:rFonts w:ascii="Wingdings" w:hAnsi="Wingdings" w:cs="Wingdings" w:hint="default"/>
-        <w:sz w:val="20"/>
-      </w:rPr>
+        <w:ind w:left="0" w:hanging="0"/>
+      </w:pPr>
     </w:lvl>
     <w:lvl w:ilvl="8">
       <w:start w:val="1"/>
-      <w:numFmt w:val="bullet"/>
-      <w:lvlText w:val=""/>
+      <w:numFmt w:val="none"/>
+      <w:suff w:val="nothing"/>
+      <w:lvlText w:val=""/>
       <w:lvlJc w:val="left"/>
       <w:pPr>
-        <w:tabs>
-          <w:tab w:val="num" w:pos="6480"/>
-        </w:tabs>
-        <w:ind w:left="6480" w:hanging="360"/>
-      </w:pPr>
-      <w:rPr>
-        <w:rFonts w:ascii="Wingdings" w:hAnsi="Wingdings" w:cs="Wingdings" w:hint="default"/>
-        <w:sz w:val="20"/>
-      </w:rPr>
+        <w:ind w:left="0" w:hanging="0"/>
+      </w:pPr>
     </w:lvl>
   </w:abstractNum>
   <w:abstractNum w:abstractNumId="2">
@@ -10720,6 +10748,7 @@
       <w:rPr>
         <w:rFonts w:ascii="Symbol" w:hAnsi="Symbol" w:cs="Symbol" w:hint="default"/>
         <w:sz w:val="28"/>
+        <w:rFonts w:cs="Symbol"/>
       </w:rPr>
     </w:lvl>
     <w:lvl w:ilvl="1">
@@ -10736,6 +10765,7 @@
       <w:rPr>
         <w:rFonts w:ascii="Courier New" w:hAnsi="Courier New" w:cs="Courier New" w:hint="default"/>
         <w:sz w:val="20"/>
+        <w:rFonts w:cs="Courier New"/>
       </w:rPr>
     </w:lvl>
     <w:lvl w:ilvl="2">
@@ -10752,6 +10782,7 @@
       <w:rPr>
         <w:rFonts w:ascii="Wingdings" w:hAnsi="Wingdings" w:cs="Wingdings" w:hint="default"/>
         <w:sz w:val="20"/>
+        <w:rFonts w:cs="Wingdings"/>
       </w:rPr>
     </w:lvl>
     <w:lvl w:ilvl="3">
@@ -10768,6 +10799,7 @@
       <w:rPr>
         <w:rFonts w:ascii="Wingdings" w:hAnsi="Wingdings" w:cs="Wingdings" w:hint="default"/>
         <w:sz w:val="20"/>
+        <w:rFonts w:cs="Wingdings"/>
       </w:rPr>
     </w:lvl>
     <w:lvl w:ilvl="4">
@@ -10784,6 +10816,7 @@
       <w:rPr>
         <w:rFonts w:ascii="Wingdings" w:hAnsi="Wingdings" w:cs="Wingdings" w:hint="default"/>
         <w:sz w:val="20"/>
+        <w:rFonts w:cs="Wingdings"/>
       </w:rPr>
     </w:lvl>
     <w:lvl w:ilvl="5">
@@ -10800,6 +10833,7 @@
       <w:rPr>
         <w:rFonts w:ascii="Wingdings" w:hAnsi="Wingdings" w:cs="Wingdings" w:hint="default"/>
         <w:sz w:val="20"/>
+        <w:rFonts w:cs="Wingdings"/>
       </w:rPr>
     </w:lvl>
     <w:lvl w:ilvl="6">
@@ -10816,6 +10850,7 @@
       <w:rPr>
         <w:rFonts w:ascii="Wingdings" w:hAnsi="Wingdings" w:cs="Wingdings" w:hint="default"/>
         <w:sz w:val="20"/>
+        <w:rFonts w:cs="Wingdings"/>
       </w:rPr>
     </w:lvl>
     <w:lvl w:ilvl="7">
@@ -10832,6 +10867,7 @@
       <w:rPr>
         <w:rFonts w:ascii="Wingdings" w:hAnsi="Wingdings" w:cs="Wingdings" w:hint="default"/>
         <w:sz w:val="20"/>
+        <w:rFonts w:cs="Wingdings"/>
       </w:rPr>
     </w:lvl>
     <w:lvl w:ilvl="8">
@@ -10848,6 +10884,7 @@
       <w:rPr>
         <w:rFonts w:ascii="Wingdings" w:hAnsi="Wingdings" w:cs="Wingdings" w:hint="default"/>
         <w:sz w:val="20"/>
+        <w:rFonts w:cs="Wingdings"/>
       </w:rPr>
     </w:lvl>
   </w:abstractNum>
@@ -10866,6 +10903,7 @@
       <w:rPr>
         <w:rFonts w:ascii="Symbol" w:hAnsi="Symbol" w:cs="Symbol" w:hint="default"/>
         <w:sz w:val="28"/>
+        <w:rFonts w:cs="Symbol"/>
       </w:rPr>
     </w:lvl>
     <w:lvl w:ilvl="1">
@@ -10881,7 +10919,8 @@
       </w:pPr>
       <w:rPr>
         <w:rFonts w:ascii="Courier New" w:hAnsi="Courier New" w:cs="Courier New" w:hint="default"/>
-        <w:sz w:val="28"/>
+        <w:sz w:val="20"/>
+        <w:rFonts w:cs="Courier New"/>
       </w:rPr>
     </w:lvl>
     <w:lvl w:ilvl="2">
@@ -10898,6 +10937,7 @@
       <w:rPr>
         <w:rFonts w:ascii="Wingdings" w:hAnsi="Wingdings" w:cs="Wingdings" w:hint="default"/>
         <w:sz w:val="20"/>
+        <w:rFonts w:cs="Wingdings"/>
       </w:rPr>
     </w:lvl>
     <w:lvl w:ilvl="3">
@@ -10914,6 +10954,7 @@
       <w:rPr>
         <w:rFonts w:ascii="Wingdings" w:hAnsi="Wingdings" w:cs="Wingdings" w:hint="default"/>
         <w:sz w:val="20"/>
+        <w:rFonts w:cs="Wingdings"/>
       </w:rPr>
     </w:lvl>
     <w:lvl w:ilvl="4">
@@ -10930,6 +10971,7 @@
       <w:rPr>
         <w:rFonts w:ascii="Wingdings" w:hAnsi="Wingdings" w:cs="Wingdings" w:hint="default"/>
         <w:sz w:val="20"/>
+        <w:rFonts w:cs="Wingdings"/>
       </w:rPr>
     </w:lvl>
     <w:lvl w:ilvl="5">
@@ -10946,6 +10988,7 @@
       <w:rPr>
         <w:rFonts w:ascii="Wingdings" w:hAnsi="Wingdings" w:cs="Wingdings" w:hint="default"/>
         <w:sz w:val="20"/>
+        <w:rFonts w:cs="Wingdings"/>
       </w:rPr>
     </w:lvl>
     <w:lvl w:ilvl="6">
@@ -10962,6 +11005,7 @@
       <w:rPr>
         <w:rFonts w:ascii="Wingdings" w:hAnsi="Wingdings" w:cs="Wingdings" w:hint="default"/>
         <w:sz w:val="20"/>
+        <w:rFonts w:cs="Wingdings"/>
       </w:rPr>
     </w:lvl>
     <w:lvl w:ilvl="7">
@@ -10978,6 +11022,7 @@
       <w:rPr>
         <w:rFonts w:ascii="Wingdings" w:hAnsi="Wingdings" w:cs="Wingdings" w:hint="default"/>
         <w:sz w:val="20"/>
+        <w:rFonts w:cs="Wingdings"/>
       </w:rPr>
     </w:lvl>
     <w:lvl w:ilvl="8">
@@ -10994,6 +11039,7 @@
       <w:rPr>
         <w:rFonts w:ascii="Wingdings" w:hAnsi="Wingdings" w:cs="Wingdings" w:hint="default"/>
         <w:sz w:val="20"/>
+        <w:rFonts w:cs="Wingdings"/>
       </w:rPr>
     </w:lvl>
   </w:abstractNum>
@@ -11012,6 +11058,7 @@
       <w:rPr>
         <w:rFonts w:ascii="Symbol" w:hAnsi="Symbol" w:cs="Symbol" w:hint="default"/>
         <w:sz w:val="28"/>
+        <w:rFonts w:cs="Symbol"/>
       </w:rPr>
     </w:lvl>
     <w:lvl w:ilvl="1">
@@ -11027,7 +11074,8 @@
       </w:pPr>
       <w:rPr>
         <w:rFonts w:ascii="Courier New" w:hAnsi="Courier New" w:cs="Courier New" w:hint="default"/>
-        <w:sz w:val="20"/>
+        <w:sz w:val="28"/>
+        <w:rFonts w:cs="Courier New"/>
       </w:rPr>
     </w:lvl>
     <w:lvl w:ilvl="2">
@@ -11044,6 +11092,7 @@
       <w:rPr>
         <w:rFonts w:ascii="Wingdings" w:hAnsi="Wingdings" w:cs="Wingdings" w:hint="default"/>
         <w:sz w:val="20"/>
+        <w:rFonts w:cs="Wingdings"/>
       </w:rPr>
     </w:lvl>
     <w:lvl w:ilvl="3">
@@ -11060,6 +11109,7 @@
       <w:rPr>
         <w:rFonts w:ascii="Wingdings" w:hAnsi="Wingdings" w:cs="Wingdings" w:hint="default"/>
         <w:sz w:val="20"/>
+        <w:rFonts w:cs="Wingdings"/>
       </w:rPr>
     </w:lvl>
     <w:lvl w:ilvl="4">
@@ -11076,6 +11126,7 @@
       <w:rPr>
         <w:rFonts w:ascii="Wingdings" w:hAnsi="Wingdings" w:cs="Wingdings" w:hint="default"/>
         <w:sz w:val="20"/>
+        <w:rFonts w:cs="Wingdings"/>
       </w:rPr>
     </w:lvl>
     <w:lvl w:ilvl="5">
@@ -11092,6 +11143,7 @@
       <w:rPr>
         <w:rFonts w:ascii="Wingdings" w:hAnsi="Wingdings" w:cs="Wingdings" w:hint="default"/>
         <w:sz w:val="20"/>
+        <w:rFonts w:cs="Wingdings"/>
       </w:rPr>
     </w:lvl>
     <w:lvl w:ilvl="6">
@@ -11108,6 +11160,7 @@
       <w:rPr>
         <w:rFonts w:ascii="Wingdings" w:hAnsi="Wingdings" w:cs="Wingdings" w:hint="default"/>
         <w:sz w:val="20"/>
+        <w:rFonts w:cs="Wingdings"/>
       </w:rPr>
     </w:lvl>
     <w:lvl w:ilvl="7">
@@ -11124,6 +11177,7 @@
       <w:rPr>
         <w:rFonts w:ascii="Wingdings" w:hAnsi="Wingdings" w:cs="Wingdings" w:hint="default"/>
         <w:sz w:val="20"/>
+        <w:rFonts w:cs="Wingdings"/>
       </w:rPr>
     </w:lvl>
     <w:lvl w:ilvl="8">
@@ -11140,6 +11194,7 @@
       <w:rPr>
         <w:rFonts w:ascii="Wingdings" w:hAnsi="Wingdings" w:cs="Wingdings" w:hint="default"/>
         <w:sz w:val="20"/>
+        <w:rFonts w:cs="Wingdings"/>
       </w:rPr>
     </w:lvl>
   </w:abstractNum>
@@ -11158,6 +11213,7 @@
       <w:rPr>
         <w:rFonts w:ascii="Symbol" w:hAnsi="Symbol" w:cs="Symbol" w:hint="default"/>
         <w:sz w:val="28"/>
+        <w:rFonts w:cs="Symbol"/>
       </w:rPr>
     </w:lvl>
     <w:lvl w:ilvl="1">
@@ -11174,6 +11230,7 @@
       <w:rPr>
         <w:rFonts w:ascii="Courier New" w:hAnsi="Courier New" w:cs="Courier New" w:hint="default"/>
         <w:sz w:val="20"/>
+        <w:rFonts w:cs="Courier New"/>
       </w:rPr>
     </w:lvl>
     <w:lvl w:ilvl="2">
@@ -11190,6 +11247,7 @@
       <w:rPr>
         <w:rFonts w:ascii="Wingdings" w:hAnsi="Wingdings" w:cs="Wingdings" w:hint="default"/>
         <w:sz w:val="20"/>
+        <w:rFonts w:cs="Wingdings"/>
       </w:rPr>
     </w:lvl>
     <w:lvl w:ilvl="3">
@@ -11206,6 +11264,7 @@
       <w:rPr>
         <w:rFonts w:ascii="Wingdings" w:hAnsi="Wingdings" w:cs="Wingdings" w:hint="default"/>
         <w:sz w:val="20"/>
+        <w:rFonts w:cs="Wingdings"/>
       </w:rPr>
     </w:lvl>
     <w:lvl w:ilvl="4">
@@ -11222,6 +11281,7 @@
       <w:rPr>
         <w:rFonts w:ascii="Wingdings" w:hAnsi="Wingdings" w:cs="Wingdings" w:hint="default"/>
         <w:sz w:val="20"/>
+        <w:rFonts w:cs="Wingdings"/>
       </w:rPr>
     </w:lvl>
     <w:lvl w:ilvl="5">
@@ -11238,6 +11298,7 @@
       <w:rPr>
         <w:rFonts w:ascii="Wingdings" w:hAnsi="Wingdings" w:cs="Wingdings" w:hint="default"/>
         <w:sz w:val="20"/>
+        <w:rFonts w:cs="Wingdings"/>
       </w:rPr>
     </w:lvl>
     <w:lvl w:ilvl="6">
@@ -11254,6 +11315,7 @@
       <w:rPr>
         <w:rFonts w:ascii="Wingdings" w:hAnsi="Wingdings" w:cs="Wingdings" w:hint="default"/>
         <w:sz w:val="20"/>
+        <w:rFonts w:cs="Wingdings"/>
       </w:rPr>
     </w:lvl>
     <w:lvl w:ilvl="7">
@@ -11270,6 +11332,7 @@
       <w:rPr>
         <w:rFonts w:ascii="Wingdings" w:hAnsi="Wingdings" w:cs="Wingdings" w:hint="default"/>
         <w:sz w:val="20"/>
+        <w:rFonts w:cs="Wingdings"/>
       </w:rPr>
     </w:lvl>
     <w:lvl w:ilvl="8">
@@ -11286,6 +11349,7 @@
       <w:rPr>
         <w:rFonts w:ascii="Wingdings" w:hAnsi="Wingdings" w:cs="Wingdings" w:hint="default"/>
         <w:sz w:val="20"/>
+        <w:rFonts w:cs="Wingdings"/>
       </w:rPr>
     </w:lvl>
   </w:abstractNum>
@@ -11304,6 +11368,7 @@
       <w:rPr>
         <w:rFonts w:ascii="Symbol" w:hAnsi="Symbol" w:cs="Symbol" w:hint="default"/>
         <w:sz w:val="28"/>
+        <w:rFonts w:cs="Symbol"/>
       </w:rPr>
     </w:lvl>
     <w:lvl w:ilvl="1">
@@ -11320,6 +11385,7 @@
       <w:rPr>
         <w:rFonts w:ascii="Courier New" w:hAnsi="Courier New" w:cs="Courier New" w:hint="default"/>
         <w:sz w:val="20"/>
+        <w:rFonts w:cs="Courier New"/>
       </w:rPr>
     </w:lvl>
     <w:lvl w:ilvl="2">
@@ -11336,6 +11402,7 @@
       <w:rPr>
         <w:rFonts w:ascii="Wingdings" w:hAnsi="Wingdings" w:cs="Wingdings" w:hint="default"/>
         <w:sz w:val="20"/>
+        <w:rFonts w:cs="Wingdings"/>
       </w:rPr>
     </w:lvl>
     <w:lvl w:ilvl="3">
@@ -11352,6 +11419,7 @@
       <w:rPr>
         <w:rFonts w:ascii="Wingdings" w:hAnsi="Wingdings" w:cs="Wingdings" w:hint="default"/>
         <w:sz w:val="20"/>
+        <w:rFonts w:cs="Wingdings"/>
       </w:rPr>
     </w:lvl>
     <w:lvl w:ilvl="4">
@@ -11368,6 +11436,7 @@
       <w:rPr>
         <w:rFonts w:ascii="Wingdings" w:hAnsi="Wingdings" w:cs="Wingdings" w:hint="default"/>
         <w:sz w:val="20"/>
+        <w:rFonts w:cs="Wingdings"/>
       </w:rPr>
     </w:lvl>
     <w:lvl w:ilvl="5">
@@ -11384,6 +11453,7 @@
       <w:rPr>
         <w:rFonts w:ascii="Wingdings" w:hAnsi="Wingdings" w:cs="Wingdings" w:hint="default"/>
         <w:sz w:val="20"/>
+        <w:rFonts w:cs="Wingdings"/>
       </w:rPr>
     </w:lvl>
     <w:lvl w:ilvl="6">
@@ -11400,6 +11470,7 @@
       <w:rPr>
         <w:rFonts w:ascii="Wingdings" w:hAnsi="Wingdings" w:cs="Wingdings" w:hint="default"/>
         <w:sz w:val="20"/>
+        <w:rFonts w:cs="Wingdings"/>
       </w:rPr>
     </w:lvl>
     <w:lvl w:ilvl="7">
@@ -11416,6 +11487,7 @@
       <w:rPr>
         <w:rFonts w:ascii="Wingdings" w:hAnsi="Wingdings" w:cs="Wingdings" w:hint="default"/>
         <w:sz w:val="20"/>
+        <w:rFonts w:cs="Wingdings"/>
       </w:rPr>
     </w:lvl>
     <w:lvl w:ilvl="8">
@@ -11432,99 +11504,163 @@
       <w:rPr>
         <w:rFonts w:ascii="Wingdings" w:hAnsi="Wingdings" w:cs="Wingdings" w:hint="default"/>
         <w:sz w:val="20"/>
+        <w:rFonts w:cs="Wingdings"/>
       </w:rPr>
     </w:lvl>
   </w:abstractNum>
   <w:abstractNum w:abstractNumId="7">
     <w:lvl w:ilvl="0">
       <w:start w:val="1"/>
-      <w:numFmt w:val="none"/>
-      <w:suff w:val="nothing"/>
-      <w:lvlText w:val=""/>
+      <w:numFmt w:val="bullet"/>
+      <w:lvlText w:val=""/>
       <w:lvlJc w:val="left"/>
       <w:pPr>
-        <w:ind w:left="0" w:hanging="0"/>
-      </w:pPr>
+        <w:tabs>
+          <w:tab w:val="num" w:pos="720"/>
+        </w:tabs>
+        <w:ind w:left="720" w:hanging="360"/>
+      </w:pPr>
+      <w:rPr>
+        <w:rFonts w:ascii="Symbol" w:hAnsi="Symbol" w:cs="Symbol" w:hint="default"/>
+        <w:sz w:val="28"/>
+        <w:rFonts w:cs="Symbol"/>
+      </w:rPr>
     </w:lvl>
     <w:lvl w:ilvl="1">
       <w:start w:val="1"/>
-      <w:numFmt w:val="none"/>
-      <w:suff w:val="nothing"/>
-      <w:lvlText w:val=""/>
+      <w:numFmt w:val="bullet"/>
+      <w:lvlText w:val="o"/>
       <w:lvlJc w:val="left"/>
       <w:pPr>
-        <w:ind w:left="0" w:hanging="0"/>
-      </w:pPr>
+        <w:tabs>
+          <w:tab w:val="num" w:pos="1440"/>
+        </w:tabs>
+        <w:ind w:left="1440" w:hanging="360"/>
+      </w:pPr>
+      <w:rPr>
+        <w:rFonts w:ascii="Courier New" w:hAnsi="Courier New" w:cs="Courier New" w:hint="default"/>
+        <w:sz w:val="20"/>
+        <w:rFonts w:cs="Courier New"/>
+      </w:rPr>
     </w:lvl>
     <w:lvl w:ilvl="2">
       <w:start w:val="1"/>
-      <w:numFmt w:val="none"/>
-      <w:suff w:val="nothing"/>
-      <w:lvlText w:val=""/>
+      <w:numFmt w:val="bullet"/>
+      <w:lvlText w:val=""/>
       <w:lvlJc w:val="left"/>
       <w:pPr>
-        <w:ind w:left="0" w:hanging="0"/>
-      </w:pPr>
+        <w:tabs>
+          <w:tab w:val="num" w:pos="2160"/>
+        </w:tabs>
+        <w:ind w:left="2160" w:hanging="360"/>
+      </w:pPr>
+      <w:rPr>
+        <w:rFonts w:ascii="Wingdings" w:hAnsi="Wingdings" w:cs="Wingdings" w:hint="default"/>
+        <w:sz w:val="20"/>
+        <w:rFonts w:cs="Wingdings"/>
+      </w:rPr>
     </w:lvl>
     <w:lvl w:ilvl="3">
       <w:start w:val="1"/>
-      <w:numFmt w:val="none"/>
-      <w:suff w:val="nothing"/>
-      <w:lvlText w:val=""/>
+      <w:numFmt w:val="bullet"/>
+      <w:lvlText w:val=""/>
       <w:lvlJc w:val="left"/>
       <w:pPr>
-        <w:ind w:left="0" w:hanging="0"/>
-      </w:pPr>
+        <w:tabs>
+          <w:tab w:val="num" w:pos="2880"/>
+        </w:tabs>
+        <w:ind w:left="2880" w:hanging="360"/>
+      </w:pPr>
+      <w:rPr>
+        <w:rFonts w:ascii="Wingdings" w:hAnsi="Wingdings" w:cs="Wingdings" w:hint="default"/>
+        <w:sz w:val="20"/>
+        <w:rFonts w:cs="Wingdings"/>
+      </w:rPr>
     </w:lvl>
     <w:lvl w:ilvl="4">
       <w:start w:val="1"/>
-      <w:numFmt w:val="none"/>
-      <w:suff w:val="nothing"/>
-      <w:lvlText w:val=""/>
+      <w:numFmt w:val="bullet"/>
+      <w:lvlText w:val=""/>
       <w:lvlJc w:val="left"/>
       <w:pPr>
-        <w:ind w:left="0" w:hanging="0"/>
-      </w:pPr>
+        <w:tabs>
+          <w:tab w:val="num" w:pos="3600"/>
+        </w:tabs>
+        <w:ind w:left="3600" w:hanging="360"/>
+      </w:pPr>
+      <w:rPr>
+        <w:rFonts w:ascii="Wingdings" w:hAnsi="Wingdings" w:cs="Wingdings" w:hint="default"/>
+        <w:sz w:val="20"/>
+        <w:rFonts w:cs="Wingdings"/>
+      </w:rPr>
     </w:lvl>
     <w:lvl w:ilvl="5">
       <w:start w:val="1"/>
-      <w:numFmt w:val="none"/>
-      <w:suff w:val="nothing"/>
-      <w:lvlText w:val=""/>
+      <w:numFmt w:val="bullet"/>
+      <w:lvlText w:val=""/>
       <w:lvlJc w:val="left"/>
       <w:pPr>
-        <w:ind w:left="0" w:hanging="0"/>
-      </w:pPr>
+        <w:tabs>
+          <w:tab w:val="num" w:pos="4320"/>
+        </w:tabs>
+        <w:ind w:left="4320" w:hanging="360"/>
+      </w:pPr>
+      <w:rPr>
+        <w:rFonts w:ascii="Wingdings" w:hAnsi="Wingdings" w:cs="Wingdings" w:hint="default"/>
+        <w:sz w:val="20"/>
+        <w:rFonts w:cs="Wingdings"/>
+      </w:rPr>
     </w:lvl>
     <w:lvl w:ilvl="6">
       <w:start w:val="1"/>
-      <w:numFmt w:val="none"/>
-      <w:suff w:val="nothing"/>
-      <w:lvlText w:val=""/>
+      <w:numFmt w:val="bullet"/>
+      <w:lvlText w:val=""/>
       <w:lvlJc w:val="left"/>
       <w:pPr>
-        <w:ind w:left="0" w:hanging="0"/>
-      </w:pPr>
+        <w:tabs>
+          <w:tab w:val="num" w:pos="5040"/>
+        </w:tabs>
+        <w:ind w:left="5040" w:hanging="360"/>
+      </w:pPr>
+      <w:rPr>
+        <w:rFonts w:ascii="Wingdings" w:hAnsi="Wingdings" w:cs="Wingdings" w:hint="default"/>
+        <w:sz w:val="20"/>
+        <w:rFonts w:cs="Wingdings"/>
+      </w:rPr>
     </w:lvl>
     <w:lvl w:ilvl="7">
       <w:start w:val="1"/>
-      <w:numFmt w:val="none"/>
-      <w:suff w:val="nothing"/>
-      <w:lvlText w:val=""/>
+      <w:numFmt w:val="bullet"/>
+      <w:lvlText w:val=""/>
       <w:lvlJc w:val="left"/>
       <w:pPr>
-        <w:ind w:left="0" w:hanging="0"/>
-      </w:pPr>
+        <w:tabs>
+          <w:tab w:val="num" w:pos="5760"/>
+        </w:tabs>
+        <w:ind w:left="5760" w:hanging="360"/>
+      </w:pPr>
+      <w:rPr>
+        <w:rFonts w:ascii="Wingdings" w:hAnsi="Wingdings" w:cs="Wingdings" w:hint="default"/>
+        <w:sz w:val="20"/>
+        <w:rFonts w:cs="Wingdings"/>
+      </w:rPr>
     </w:lvl>
     <w:lvl w:ilvl="8">
       <w:start w:val="1"/>
-      <w:numFmt w:val="none"/>
-      <w:suff w:val="nothing"/>
-      <w:lvlText w:val=""/>
+      <w:numFmt w:val="bullet"/>
+      <w:lvlText w:val=""/>
       <w:lvlJc w:val="left"/>
       <w:pPr>
-        <w:ind w:left="0" w:hanging="0"/>
-      </w:pPr>
+        <w:tabs>
+          <w:tab w:val="num" w:pos="6480"/>
+        </w:tabs>
+        <w:ind w:left="6480" w:hanging="360"/>
+      </w:pPr>
+      <w:rPr>
+        <w:rFonts w:ascii="Wingdings" w:hAnsi="Wingdings" w:cs="Wingdings" w:hint="default"/>
+        <w:sz w:val="20"/>
+        <w:rFonts w:cs="Wingdings"/>
+      </w:rPr>
     </w:lvl>
   </w:abstractNum>
   <w:num w:numId="1">
@@ -11563,7 +11699,9 @@
       </w:rPr>
     </w:rPrDefault>
     <w:pPrDefault>
-      <w:pPr/>
+      <w:pPr>
+        <w:widowControl/>
+      </w:pPr>
     </w:pPrDefault>
   </w:docDefaults>
   <w:latentStyles w:defLockedState="0" w:defUIPriority="99" w:defSemiHidden="0" w:defUnhideWhenUsed="0" w:defQFormat="0" w:count="371">
@@ -11944,6 +12082,9 @@
     <w:qFormat/>
     <w:pPr>
       <w:widowControl/>
+      <w:kinsoku w:val="true"/>
+      <w:overflowPunct w:val="true"/>
+      <w:autoSpaceDE w:val="true"/>
       <w:bidi w:val="0"/>
       <w:jc w:val="left"/>
     </w:pPr>
@@ -12034,6 +12175,48 @@
       <w:szCs w:val="21"/>
     </w:rPr>
   </w:style>
+  <w:style w:type="paragraph" w:styleId="Heading5">
+    <w:name w:val="Heading 5"/>
+    <w:basedOn w:val="Normal"/>
+    <w:next w:val="Normal"/>
+    <w:qFormat/>
+    <w:pPr>
+      <w:keepNext w:val="true"/>
+      <w:keepLines/>
+      <w:numPr>
+        <w:ilvl w:val="0"/>
+        <w:numId w:val="0"/>
+      </w:numPr>
+      <w:spacing w:before="220" w:after="40"/>
+      <w:outlineLvl w:val="4"/>
+    </w:pPr>
+    <w:rPr>
+      <w:b/>
+      <w:sz w:val="22"/>
+      <w:szCs w:val="22"/>
+    </w:rPr>
+  </w:style>
+  <w:style w:type="paragraph" w:styleId="Heading6">
+    <w:name w:val="Heading 6"/>
+    <w:basedOn w:val="Normal"/>
+    <w:next w:val="Normal"/>
+    <w:qFormat/>
+    <w:pPr>
+      <w:keepNext w:val="true"/>
+      <w:keepLines/>
+      <w:numPr>
+        <w:ilvl w:val="0"/>
+        <w:numId w:val="0"/>
+      </w:numPr>
+      <w:spacing w:before="200" w:after="40"/>
+      <w:outlineLvl w:val="5"/>
+    </w:pPr>
+    <w:rPr>
+      <w:b/>
+      <w:sz w:val="20"/>
+      <w:szCs w:val="20"/>
+    </w:rPr>
+  </w:style>
   <w:style w:type="character" w:styleId="DefaultParagraphFont" w:default="1">
     <w:name w:val="Default Paragraph Font"/>
     <w:uiPriority w:val="1"/>
@@ -12472,7 +12655,7 @@
       <w:lang w:eastAsia="ru-RU"/>
     </w:rPr>
   </w:style>
-  <w:style w:type="character" w:styleId="Style10" w:customStyle="1">
+  <w:style w:type="character" w:styleId="Style8" w:customStyle="1">
     <w:name w:val="Текст выноски Знак"/>
     <w:basedOn w:val="DefaultParagraphFont"/>
     <w:qFormat/>
@@ -13570,6 +13753,625 @@
       <w:szCs w:val="28"/>
       <w:u w:val="none"/>
     </w:rPr>
+  </w:style>
+  <w:style w:type="character" w:styleId="ListLabel170">
+    <w:name w:val="ListLabel 170"/>
+    <w:qFormat/>
+    <w:rPr>
+      <w:rFonts w:ascii="Times New Roman" w:hAnsi="Times New Roman" w:cs="Symbol"/>
+      <w:sz w:val="28"/>
+    </w:rPr>
+  </w:style>
+  <w:style w:type="character" w:styleId="ListLabel171">
+    <w:name w:val="ListLabel 171"/>
+    <w:qFormat/>
+    <w:rPr>
+      <w:rFonts w:cs="Courier New"/>
+      <w:sz w:val="20"/>
+    </w:rPr>
+  </w:style>
+  <w:style w:type="character" w:styleId="ListLabel172">
+    <w:name w:val="ListLabel 172"/>
+    <w:qFormat/>
+    <w:rPr>
+      <w:rFonts w:cs="Wingdings"/>
+      <w:sz w:val="20"/>
+    </w:rPr>
+  </w:style>
+  <w:style w:type="character" w:styleId="ListLabel173">
+    <w:name w:val="ListLabel 173"/>
+    <w:qFormat/>
+    <w:rPr>
+      <w:rFonts w:cs="Wingdings"/>
+      <w:sz w:val="20"/>
+    </w:rPr>
+  </w:style>
+  <w:style w:type="character" w:styleId="ListLabel174">
+    <w:name w:val="ListLabel 174"/>
+    <w:qFormat/>
+    <w:rPr>
+      <w:rFonts w:cs="Wingdings"/>
+      <w:sz w:val="20"/>
+    </w:rPr>
+  </w:style>
+  <w:style w:type="character" w:styleId="ListLabel175">
+    <w:name w:val="ListLabel 175"/>
+    <w:qFormat/>
+    <w:rPr>
+      <w:rFonts w:cs="Wingdings"/>
+      <w:sz w:val="20"/>
+    </w:rPr>
+  </w:style>
+  <w:style w:type="character" w:styleId="ListLabel176">
+    <w:name w:val="ListLabel 176"/>
+    <w:qFormat/>
+    <w:rPr>
+      <w:rFonts w:cs="Wingdings"/>
+      <w:sz w:val="20"/>
+    </w:rPr>
+  </w:style>
+  <w:style w:type="character" w:styleId="ListLabel177">
+    <w:name w:val="ListLabel 177"/>
+    <w:qFormat/>
+    <w:rPr>
+      <w:rFonts w:cs="Wingdings"/>
+      <w:sz w:val="20"/>
+    </w:rPr>
+  </w:style>
+  <w:style w:type="character" w:styleId="ListLabel178">
+    <w:name w:val="ListLabel 178"/>
+    <w:qFormat/>
+    <w:rPr>
+      <w:rFonts w:cs="Wingdings"/>
+      <w:sz w:val="20"/>
+    </w:rPr>
+  </w:style>
+  <w:style w:type="character" w:styleId="ListLabel179">
+    <w:name w:val="ListLabel 179"/>
+    <w:qFormat/>
+    <w:rPr>
+      <w:rFonts w:ascii="Times New Roman" w:hAnsi="Times New Roman" w:cs="Symbol"/>
+      <w:sz w:val="28"/>
+    </w:rPr>
+  </w:style>
+  <w:style w:type="character" w:styleId="ListLabel180">
+    <w:name w:val="ListLabel 180"/>
+    <w:qFormat/>
+    <w:rPr>
+      <w:rFonts w:cs="Courier New"/>
+      <w:sz w:val="20"/>
+    </w:rPr>
+  </w:style>
+  <w:style w:type="character" w:styleId="ListLabel181">
+    <w:name w:val="ListLabel 181"/>
+    <w:qFormat/>
+    <w:rPr>
+      <w:rFonts w:cs="Wingdings"/>
+      <w:sz w:val="20"/>
+    </w:rPr>
+  </w:style>
+  <w:style w:type="character" w:styleId="ListLabel182">
+    <w:name w:val="ListLabel 182"/>
+    <w:qFormat/>
+    <w:rPr>
+      <w:rFonts w:cs="Wingdings"/>
+      <w:sz w:val="20"/>
+    </w:rPr>
+  </w:style>
+  <w:style w:type="character" w:styleId="ListLabel183">
+    <w:name w:val="ListLabel 183"/>
+    <w:qFormat/>
+    <w:rPr>
+      <w:rFonts w:cs="Wingdings"/>
+      <w:sz w:val="20"/>
+    </w:rPr>
+  </w:style>
+  <w:style w:type="character" w:styleId="ListLabel184">
+    <w:name w:val="ListLabel 184"/>
+    <w:qFormat/>
+    <w:rPr>
+      <w:rFonts w:cs="Wingdings"/>
+      <w:sz w:val="20"/>
+    </w:rPr>
+  </w:style>
+  <w:style w:type="character" w:styleId="ListLabel185">
+    <w:name w:val="ListLabel 185"/>
+    <w:qFormat/>
+    <w:rPr>
+      <w:rFonts w:cs="Wingdings"/>
+      <w:sz w:val="20"/>
+    </w:rPr>
+  </w:style>
+  <w:style w:type="character" w:styleId="ListLabel186">
+    <w:name w:val="ListLabel 186"/>
+    <w:qFormat/>
+    <w:rPr>
+      <w:rFonts w:cs="Wingdings"/>
+      <w:sz w:val="20"/>
+    </w:rPr>
+  </w:style>
+  <w:style w:type="character" w:styleId="ListLabel187">
+    <w:name w:val="ListLabel 187"/>
+    <w:qFormat/>
+    <w:rPr>
+      <w:rFonts w:cs="Wingdings"/>
+      <w:sz w:val="20"/>
+    </w:rPr>
+  </w:style>
+  <w:style w:type="character" w:styleId="ListLabel188">
+    <w:name w:val="ListLabel 188"/>
+    <w:qFormat/>
+    <w:rPr>
+      <w:rFonts w:ascii="Times New Roman" w:hAnsi="Times New Roman" w:cs="Symbol"/>
+      <w:sz w:val="28"/>
+    </w:rPr>
+  </w:style>
+  <w:style w:type="character" w:styleId="ListLabel189">
+    <w:name w:val="ListLabel 189"/>
+    <w:qFormat/>
+    <w:rPr>
+      <w:rFonts w:ascii="Times New Roman" w:hAnsi="Times New Roman" w:cs="Courier New"/>
+      <w:sz w:val="28"/>
+    </w:rPr>
+  </w:style>
+  <w:style w:type="character" w:styleId="ListLabel190">
+    <w:name w:val="ListLabel 190"/>
+    <w:qFormat/>
+    <w:rPr>
+      <w:rFonts w:cs="Wingdings"/>
+      <w:sz w:val="20"/>
+    </w:rPr>
+  </w:style>
+  <w:style w:type="character" w:styleId="ListLabel191">
+    <w:name w:val="ListLabel 191"/>
+    <w:qFormat/>
+    <w:rPr>
+      <w:rFonts w:cs="Wingdings"/>
+      <w:sz w:val="20"/>
+    </w:rPr>
+  </w:style>
+  <w:style w:type="character" w:styleId="ListLabel192">
+    <w:name w:val="ListLabel 192"/>
+    <w:qFormat/>
+    <w:rPr>
+      <w:rFonts w:cs="Wingdings"/>
+      <w:sz w:val="20"/>
+    </w:rPr>
+  </w:style>
+  <w:style w:type="character" w:styleId="ListLabel193">
+    <w:name w:val="ListLabel 193"/>
+    <w:qFormat/>
+    <w:rPr>
+      <w:rFonts w:cs="Wingdings"/>
+      <w:sz w:val="20"/>
+    </w:rPr>
+  </w:style>
+  <w:style w:type="character" w:styleId="ListLabel194">
+    <w:name w:val="ListLabel 194"/>
+    <w:qFormat/>
+    <w:rPr>
+      <w:rFonts w:cs="Wingdings"/>
+      <w:sz w:val="20"/>
+    </w:rPr>
+  </w:style>
+  <w:style w:type="character" w:styleId="ListLabel195">
+    <w:name w:val="ListLabel 195"/>
+    <w:qFormat/>
+    <w:rPr>
+      <w:rFonts w:cs="Wingdings"/>
+      <w:sz w:val="20"/>
+    </w:rPr>
+  </w:style>
+  <w:style w:type="character" w:styleId="ListLabel196">
+    <w:name w:val="ListLabel 196"/>
+    <w:qFormat/>
+    <w:rPr>
+      <w:rFonts w:cs="Wingdings"/>
+      <w:sz w:val="20"/>
+    </w:rPr>
+  </w:style>
+  <w:style w:type="character" w:styleId="ListLabel197">
+    <w:name w:val="ListLabel 197"/>
+    <w:qFormat/>
+    <w:rPr>
+      <w:rFonts w:ascii="Times New Roman" w:hAnsi="Times New Roman" w:cs="Symbol"/>
+      <w:sz w:val="28"/>
+    </w:rPr>
+  </w:style>
+  <w:style w:type="character" w:styleId="ListLabel198">
+    <w:name w:val="ListLabel 198"/>
+    <w:qFormat/>
+    <w:rPr>
+      <w:rFonts w:cs="Courier New"/>
+      <w:sz w:val="20"/>
+    </w:rPr>
+  </w:style>
+  <w:style w:type="character" w:styleId="ListLabel199">
+    <w:name w:val="ListLabel 199"/>
+    <w:qFormat/>
+    <w:rPr>
+      <w:rFonts w:cs="Wingdings"/>
+      <w:sz w:val="20"/>
+    </w:rPr>
+  </w:style>
+  <w:style w:type="character" w:styleId="ListLabel200">
+    <w:name w:val="ListLabel 200"/>
+    <w:qFormat/>
+    <w:rPr>
+      <w:rFonts w:cs="Wingdings"/>
+      <w:sz w:val="20"/>
+    </w:rPr>
+  </w:style>
+  <w:style w:type="character" w:styleId="ListLabel201">
+    <w:name w:val="ListLabel 201"/>
+    <w:qFormat/>
+    <w:rPr>
+      <w:rFonts w:cs="Wingdings"/>
+      <w:sz w:val="20"/>
+    </w:rPr>
+  </w:style>
+  <w:style w:type="character" w:styleId="ListLabel202">
+    <w:name w:val="ListLabel 202"/>
+    <w:qFormat/>
+    <w:rPr>
+      <w:rFonts w:cs="Wingdings"/>
+      <w:sz w:val="20"/>
+    </w:rPr>
+  </w:style>
+  <w:style w:type="character" w:styleId="ListLabel203">
+    <w:name w:val="ListLabel 203"/>
+    <w:qFormat/>
+    <w:rPr>
+      <w:rFonts w:cs="Wingdings"/>
+      <w:sz w:val="20"/>
+    </w:rPr>
+  </w:style>
+  <w:style w:type="character" w:styleId="ListLabel204">
+    <w:name w:val="ListLabel 204"/>
+    <w:qFormat/>
+    <w:rPr>
+      <w:rFonts w:cs="Wingdings"/>
+      <w:sz w:val="20"/>
+    </w:rPr>
+  </w:style>
+  <w:style w:type="character" w:styleId="ListLabel205">
+    <w:name w:val="ListLabel 205"/>
+    <w:qFormat/>
+    <w:rPr>
+      <w:rFonts w:cs="Wingdings"/>
+      <w:sz w:val="20"/>
+    </w:rPr>
+  </w:style>
+  <w:style w:type="character" w:styleId="ListLabel206">
+    <w:name w:val="ListLabel 206"/>
+    <w:qFormat/>
+    <w:rPr>
+      <w:rFonts w:ascii="Times New Roman" w:hAnsi="Times New Roman" w:cs="Symbol"/>
+      <w:sz w:val="28"/>
+    </w:rPr>
+  </w:style>
+  <w:style w:type="character" w:styleId="ListLabel207">
+    <w:name w:val="ListLabel 207"/>
+    <w:qFormat/>
+    <w:rPr>
+      <w:rFonts w:cs="Courier New"/>
+      <w:sz w:val="20"/>
+    </w:rPr>
+  </w:style>
+  <w:style w:type="character" w:styleId="ListLabel208">
+    <w:name w:val="ListLabel 208"/>
+    <w:qFormat/>
+    <w:rPr>
+      <w:rFonts w:cs="Wingdings"/>
+      <w:sz w:val="20"/>
+    </w:rPr>
+  </w:style>
+  <w:style w:type="character" w:styleId="ListLabel209">
+    <w:name w:val="ListLabel 209"/>
+    <w:qFormat/>
+    <w:rPr>
+      <w:rFonts w:cs="Wingdings"/>
+      <w:sz w:val="20"/>
+    </w:rPr>
+  </w:style>
+  <w:style w:type="character" w:styleId="ListLabel210">
+    <w:name w:val="ListLabel 210"/>
+    <w:qFormat/>
+    <w:rPr>
+      <w:rFonts w:cs="Wingdings"/>
+      <w:sz w:val="20"/>
+    </w:rPr>
+  </w:style>
+  <w:style w:type="character" w:styleId="ListLabel211">
+    <w:name w:val="ListLabel 211"/>
+    <w:qFormat/>
+    <w:rPr>
+      <w:rFonts w:cs="Wingdings"/>
+      <w:sz w:val="20"/>
+    </w:rPr>
+  </w:style>
+  <w:style w:type="character" w:styleId="ListLabel212">
+    <w:name w:val="ListLabel 212"/>
+    <w:qFormat/>
+    <w:rPr>
+      <w:rFonts w:cs="Wingdings"/>
+      <w:sz w:val="20"/>
+    </w:rPr>
+  </w:style>
+  <w:style w:type="character" w:styleId="ListLabel213">
+    <w:name w:val="ListLabel 213"/>
+    <w:qFormat/>
+    <w:rPr>
+      <w:rFonts w:cs="Wingdings"/>
+      <w:sz w:val="20"/>
+    </w:rPr>
+  </w:style>
+  <w:style w:type="character" w:styleId="ListLabel214">
+    <w:name w:val="ListLabel 214"/>
+    <w:qFormat/>
+    <w:rPr>
+      <w:rFonts w:cs="Wingdings"/>
+      <w:sz w:val="20"/>
+    </w:rPr>
+  </w:style>
+  <w:style w:type="character" w:styleId="ListLabel215">
+    <w:name w:val="ListLabel 215"/>
+    <w:qFormat/>
+    <w:rPr>
+      <w:rFonts w:ascii="Times New Roman" w:hAnsi="Times New Roman" w:cs="Symbol"/>
+      <w:sz w:val="28"/>
+    </w:rPr>
+  </w:style>
+  <w:style w:type="character" w:styleId="ListLabel216">
+    <w:name w:val="ListLabel 216"/>
+    <w:qFormat/>
+    <w:rPr>
+      <w:rFonts w:cs="Courier New"/>
+      <w:sz w:val="20"/>
+    </w:rPr>
+  </w:style>
+  <w:style w:type="character" w:styleId="ListLabel217">
+    <w:name w:val="ListLabel 217"/>
+    <w:qFormat/>
+    <w:rPr>
+      <w:rFonts w:cs="Wingdings"/>
+      <w:sz w:val="20"/>
+    </w:rPr>
+  </w:style>
+  <w:style w:type="character" w:styleId="ListLabel218">
+    <w:name w:val="ListLabel 218"/>
+    <w:qFormat/>
+    <w:rPr>
+      <w:rFonts w:cs="Wingdings"/>
+      <w:sz w:val="20"/>
+    </w:rPr>
+  </w:style>
+  <w:style w:type="character" w:styleId="ListLabel219">
+    <w:name w:val="ListLabel 219"/>
+    <w:qFormat/>
+    <w:rPr>
+      <w:rFonts w:cs="Wingdings"/>
+      <w:sz w:val="20"/>
+    </w:rPr>
+  </w:style>
+  <w:style w:type="character" w:styleId="ListLabel220">
+    <w:name w:val="ListLabel 220"/>
+    <w:qFormat/>
+    <w:rPr>
+      <w:rFonts w:cs="Wingdings"/>
+      <w:sz w:val="20"/>
+    </w:rPr>
+  </w:style>
+  <w:style w:type="character" w:styleId="ListLabel221">
+    <w:name w:val="ListLabel 221"/>
+    <w:qFormat/>
+    <w:rPr>
+      <w:rFonts w:cs="Wingdings"/>
+      <w:sz w:val="20"/>
+    </w:rPr>
+  </w:style>
+  <w:style w:type="character" w:styleId="ListLabel222">
+    <w:name w:val="ListLabel 222"/>
+    <w:qFormat/>
+    <w:rPr>
+      <w:rFonts w:cs="Wingdings"/>
+      <w:sz w:val="20"/>
+    </w:rPr>
+  </w:style>
+  <w:style w:type="character" w:styleId="ListLabel223">
+    <w:name w:val="ListLabel 223"/>
+    <w:qFormat/>
+    <w:rPr>
+      <w:rFonts w:cs="Wingdings"/>
+      <w:sz w:val="20"/>
+    </w:rPr>
+  </w:style>
+  <w:style w:type="character" w:styleId="ListLabel224">
+    <w:name w:val="ListLabel 224"/>
+    <w:qFormat/>
+    <w:rPr>
+      <w:rFonts w:ascii="Times New Roman" w:hAnsi="Times New Roman" w:eastAsia="Times New Roman" w:cs="Times New Roman"/>
+      <w:sz w:val="28"/>
+      <w:szCs w:val="28"/>
+      <w:lang w:val="ru-RU"/>
+    </w:rPr>
+  </w:style>
+  <w:style w:type="character" w:styleId="ListLabel225">
+    <w:name w:val="ListLabel 225"/>
+    <w:qFormat/>
+    <w:rPr>
+      <w:rFonts w:ascii="Times New Roman" w:hAnsi="Times New Roman" w:cs="Times New Roman"/>
+      <w:sz w:val="28"/>
+      <w:szCs w:val="28"/>
+      <w:lang w:val="ru-RU"/>
+    </w:rPr>
+  </w:style>
+  <w:style w:type="character" w:styleId="ListLabel226">
+    <w:name w:val="ListLabel 226"/>
+    <w:qFormat/>
+    <w:rPr>
+      <w:color w:val="0B0080"/>
+      <w:sz w:val="28"/>
+      <w:szCs w:val="28"/>
+      <w:u w:val="none"/>
+      <w:lang w:val="ru-RU"/>
+    </w:rPr>
+  </w:style>
+  <w:style w:type="character" w:styleId="ListLabel227">
+    <w:name w:val="ListLabel 227"/>
+    <w:qFormat/>
+    <w:rPr>
+      <w:color w:val="663366"/>
+      <w:sz w:val="28"/>
+      <w:szCs w:val="28"/>
+      <w:u w:val="none"/>
+      <w:vertAlign w:val="superscript"/>
+      <w:lang w:val="ru-RU"/>
+    </w:rPr>
+  </w:style>
+  <w:style w:type="character" w:styleId="ListLabel228">
+    <w:name w:val="ListLabel 228"/>
+    <w:qFormat/>
+    <w:rPr>
+      <w:color w:val="0B0080"/>
+      <w:sz w:val="28"/>
+      <w:szCs w:val="28"/>
+      <w:u w:val="none"/>
+      <w:vertAlign w:val="superscript"/>
+      <w:lang w:val="ru-RU"/>
+    </w:rPr>
+  </w:style>
+  <w:style w:type="character" w:styleId="ListLabel229">
+    <w:name w:val="ListLabel 229"/>
+    <w:qFormat/>
+    <w:rPr>
+      <w:b/>
+      <w:bCs/>
+      <w:color w:val="0B0080"/>
+      <w:sz w:val="28"/>
+      <w:szCs w:val="28"/>
+      <w:u w:val="none"/>
+      <w:lang w:val="ru-RU"/>
+    </w:rPr>
+  </w:style>
+  <w:style w:type="character" w:styleId="ListLabel230">
+    <w:name w:val="ListLabel 230"/>
+    <w:qFormat/>
+    <w:rPr>
+      <w:rFonts w:ascii="Times New Roman" w:hAnsi="Times New Roman" w:cs="Times New Roman"/>
+      <w:color w:val="0B0080"/>
+      <w:sz w:val="28"/>
+      <w:szCs w:val="28"/>
+      <w:u w:val="none"/>
+      <w:lang w:val="ru-RU"/>
+    </w:rPr>
+  </w:style>
+  <w:style w:type="character" w:styleId="ListLabel231">
+    <w:name w:val="ListLabel 231"/>
+    <w:qFormat/>
+    <w:rPr>
+      <w:color w:val="0B0080"/>
+      <w:sz w:val="28"/>
+      <w:szCs w:val="28"/>
+      <w:u w:val="none"/>
+    </w:rPr>
+  </w:style>
+  <w:style w:type="character" w:styleId="ListLabel232">
+    <w:name w:val="ListLabel 232"/>
+    <w:qFormat/>
+    <w:rPr>
+      <w:rFonts w:ascii="Times New Roman" w:hAnsi="Times New Roman" w:cs="Times New Roman"/>
+      <w:color w:val="0B0080"/>
+      <w:sz w:val="28"/>
+      <w:szCs w:val="28"/>
+      <w:u w:val="none"/>
+    </w:rPr>
+  </w:style>
+  <w:style w:type="character" w:styleId="Heading2Char">
+    <w:name w:val="Heading 2 Char"/>
+    <w:basedOn w:val="DefaultParagraphFont"/>
+    <w:qFormat/>
+    <w:rPr>
+      <w:rFonts w:ascii="Calibri Light" w:hAnsi="Calibri Light" w:eastAsia="Noto Sans CJK SC" w:cs="Lohit Devanagari"/>
+      <w:color w:val="2E74B5"/>
+      <w:sz w:val="26"/>
+      <w:szCs w:val="26"/>
+      <w:lang w:eastAsia="ru-RU"/>
+    </w:rPr>
+  </w:style>
+  <w:style w:type="character" w:styleId="Style9">
+    <w:name w:val="Основной текст Знак"/>
+    <w:basedOn w:val="DefaultParagraphFont"/>
+    <w:qFormat/>
+    <w:rPr>
+      <w:rFonts w:ascii="Times New Roman" w:hAnsi="Times New Roman" w:cs="Times New Roman"/>
+      <w:sz w:val="24"/>
+      <w:szCs w:val="24"/>
+      <w:lang w:eastAsia="ru-RU"/>
+    </w:rPr>
+  </w:style>
+  <w:style w:type="character" w:styleId="HTMLTypewriter">
+    <w:name w:val="HTML Typewriter"/>
+    <w:basedOn w:val="DefaultParagraphFont"/>
+    <w:qFormat/>
+    <w:rPr>
+      <w:rFonts w:ascii="Courier New" w:hAnsi="Courier New" w:eastAsia="Times New Roman" w:cs="Courier New"/>
+      <w:sz w:val="20"/>
+      <w:szCs w:val="20"/>
+    </w:rPr>
+  </w:style>
+  <w:style w:type="character" w:styleId="Qowtfont2timesnewroman">
+    <w:name w:val="qowt-font2-timesnewroman"/>
+    <w:basedOn w:val="DefaultParagraphFont"/>
+    <w:qFormat/>
+    <w:rPr/>
+  </w:style>
+  <w:style w:type="character" w:styleId="Style10">
+    <w:name w:val="Абзац списка Знак"/>
+    <w:basedOn w:val="DefaultParagraphFont"/>
+    <w:qFormat/>
+    <w:rPr>
+      <w:rFonts w:ascii="Times New Roman" w:hAnsi="Times New Roman" w:eastAsia="Calibri" w:cs="Times New Roman"/>
+      <w:sz w:val="24"/>
+      <w:szCs w:val="24"/>
+      <w:lang w:eastAsia="ru-RU"/>
+    </w:rPr>
+  </w:style>
+  <w:style w:type="character" w:styleId="Style11">
+    <w:name w:val="Нижний колонтитул Знак"/>
+    <w:basedOn w:val="DefaultParagraphFont"/>
+    <w:qFormat/>
+    <w:rPr>
+      <w:rFonts w:ascii="Times New Roman" w:hAnsi="Times New Roman" w:eastAsia="Calibri" w:cs="Times New Roman"/>
+      <w:sz w:val="24"/>
+      <w:szCs w:val="24"/>
+      <w:lang w:eastAsia="ru-RU"/>
+    </w:rPr>
+  </w:style>
+  <w:style w:type="character" w:styleId="Style12">
+    <w:name w:val="Верхний колонтитул Знак"/>
+    <w:basedOn w:val="DefaultParagraphFont"/>
+    <w:qFormat/>
+    <w:rPr>
+      <w:rFonts w:ascii="Times New Roman" w:hAnsi="Times New Roman" w:eastAsia="Calibri" w:cs="Times New Roman"/>
+      <w:sz w:val="24"/>
+      <w:szCs w:val="24"/>
+      <w:lang w:eastAsia="ru-RU"/>
+    </w:rPr>
+  </w:style>
+  <w:style w:type="character" w:styleId="PlaceholderText">
+    <w:name w:val="Placeholder Text"/>
+    <w:basedOn w:val="DefaultParagraphFont"/>
+    <w:qFormat/>
+    <w:rPr>
+      <w:color w:val="808080"/>
+    </w:rPr>
+  </w:style>
+  <w:style w:type="character" w:styleId="Appletabspan">
+    <w:name w:val="apple-tab-span"/>
+    <w:basedOn w:val="DefaultParagraphFont"/>
+    <w:qFormat/>
+    <w:rPr/>
   </w:style>
   <w:style w:type="paragraph" w:styleId="Heading" w:customStyle="1">
     <w:name w:val="Heading"/>
@@ -13750,7 +14552,7 @@
     <w:qFormat/>
     <w:pPr>
       <w:widowControl w:val="false"/>
-      <w:overflowPunct w:val="true"/>
+      <w:overflowPunct w:val="false"/>
     </w:pPr>
     <w:rPr/>
   </w:style>
@@ -13760,12 +14562,15 @@
     <w:pPr>
       <w:widowControl w:val="false"/>
       <w:suppressAutoHyphens w:val="true"/>
+      <w:kinsoku w:val="true"/>
+      <w:overflowPunct w:val="true"/>
+      <w:autoSpaceDE w:val="true"/>
       <w:bidi w:val="0"/>
       <w:jc w:val="left"/>
       <w:textAlignment w:val="baseline"/>
     </w:pPr>
     <w:rPr>
-      <w:rFonts w:eastAsia="SimSun" w:cs="Mangal" w:ascii="Liberation Serif" w:hAnsi="Liberation Serif"/>
+      <w:rFonts w:ascii="Liberation Serif" w:hAnsi="Liberation Serif" w:eastAsia="SimSun" w:cs="Mangal"/>
       <w:color w:val="00000A"/>
       <w:kern w:val="2"/>
       <w:sz w:val="24"/>
@@ -13779,12 +14584,15 @@
     <w:pPr>
       <w:widowControl w:val="false"/>
       <w:suppressAutoHyphens w:val="true"/>
+      <w:kinsoku w:val="true"/>
+      <w:overflowPunct w:val="true"/>
+      <w:autoSpaceDE w:val="true"/>
       <w:bidi w:val="0"/>
       <w:jc w:val="left"/>
       <w:textAlignment w:val="baseline"/>
     </w:pPr>
     <w:rPr>
-      <w:rFonts w:eastAsia="WenQuanYi Micro Hei" w:cs="Lohit Hindi" w:ascii="Liberation Serif" w:hAnsi="Liberation Serif"/>
+      <w:rFonts w:ascii="Liberation Serif" w:hAnsi="Liberation Serif" w:eastAsia="WenQuanYi Micro Hei" w:cs="Lohit Hindi"/>
       <w:color w:val="auto"/>
       <w:kern w:val="2"/>
       <w:sz w:val="24"/>
@@ -13814,6 +14622,93 @@
     <w:qFormat/>
     <w:pPr/>
     <w:rPr/>
+  </w:style>
+  <w:style w:type="paragraph" w:styleId="Subtitle">
+    <w:name w:val="Subtitle"/>
+    <w:basedOn w:val="Normal"/>
+    <w:next w:val="Normal"/>
+    <w:qFormat/>
+    <w:pPr>
+      <w:keepNext w:val="true"/>
+      <w:keepLines/>
+      <w:spacing w:before="360" w:after="80"/>
+    </w:pPr>
+    <w:rPr>
+      <w:rFonts w:ascii="Georgia" w:hAnsi="Georgia" w:eastAsia="Georgia" w:cs="Georgia"/>
+      <w:i/>
+      <w:color w:val="666666"/>
+      <w:sz w:val="48"/>
+      <w:szCs w:val="48"/>
+    </w:rPr>
+  </w:style>
+  <w:style w:type="paragraph" w:styleId="Contents2">
+    <w:name w:val="TOC 2"/>
+    <w:basedOn w:val="Normal"/>
+    <w:pPr>
+      <w:spacing w:before="0" w:after="100"/>
+      <w:ind w:left="240" w:right="0" w:hanging="0"/>
+    </w:pPr>
+    <w:rPr/>
+  </w:style>
+  <w:style w:type="paragraph" w:styleId="Qowtstlnormal">
+    <w:name w:val="qowt-stl-normal"/>
+    <w:basedOn w:val="Normal"/>
+    <w:qFormat/>
+    <w:pPr>
+      <w:spacing w:before="280" w:after="280"/>
+    </w:pPr>
+    <w:rPr/>
+  </w:style>
+  <w:style w:type="paragraph" w:styleId="Footer">
+    <w:name w:val="Footer"/>
+    <w:basedOn w:val="Normal"/>
+    <w:pPr>
+      <w:tabs>
+        <w:tab w:val="center" w:pos="4677" w:leader="none"/>
+        <w:tab w:val="right" w:pos="9355" w:leader="none"/>
+      </w:tabs>
+    </w:pPr>
+    <w:rPr/>
+  </w:style>
+  <w:style w:type="paragraph" w:styleId="Header">
+    <w:name w:val="Header"/>
+    <w:basedOn w:val="Normal"/>
+    <w:pPr>
+      <w:tabs>
+        <w:tab w:val="center" w:pos="4677" w:leader="none"/>
+        <w:tab w:val="right" w:pos="9355" w:leader="none"/>
+      </w:tabs>
+    </w:pPr>
+    <w:rPr/>
+  </w:style>
+  <w:style w:type="paragraph" w:styleId="Nextnorm">
+    <w:name w:val="Nextnorm"/>
+    <w:basedOn w:val="Normal"/>
+    <w:qFormat/>
+    <w:pPr>
+      <w:ind w:left="0" w:right="0" w:firstLine="567"/>
+      <w:jc w:val="both"/>
+    </w:pPr>
+    <w:rPr>
+      <w:sz w:val="28"/>
+      <w:szCs w:val="20"/>
+    </w:rPr>
+  </w:style>
+  <w:style w:type="paragraph" w:styleId="Title">
+    <w:name w:val="Title"/>
+    <w:basedOn w:val="Normal"/>
+    <w:next w:val="Normal"/>
+    <w:qFormat/>
+    <w:pPr>
+      <w:keepNext w:val="true"/>
+      <w:keepLines/>
+      <w:spacing w:before="480" w:after="120"/>
+    </w:pPr>
+    <w:rPr>
+      <w:b/>
+      <w:sz w:val="72"/>
+      <w:szCs w:val="72"/>
+    </w:rPr>
   </w:style>
   <w:style w:type="numbering" w:styleId="NoList" w:default="1">
     <w:name w:val="No List"/>

</xml_diff>